<commit_message>
Hauptseite ist geändert, mit Rechtschreibfehlern und auch Score anstatt, Rangliste sowie falsche Punkte gelöscht.
</commit_message>
<xml_diff>
--- a/hausarbeit/FOM.docx
+++ b/hausarbeit/FOM.docx
@@ -64,9 +64,8 @@
           <w:lang w:eastAsia="de-DE"/>
         </w:rPr>
         <w:br/>
-        <w:t xml:space="preserve">Bachelor </w:t>
+        <w:t xml:space="preserve">Bachelor of Science (B.Sc.) – Wirtschaftsinformatik – Business Information </w:t>
       </w:r>
-      <w:proofErr w:type="spellStart"/>
       <w:r>
         <w:rPr>
           <w:rFonts w:eastAsia="Times New Roman" w:cs="Times New Roman"/>
@@ -75,10 +74,13 @@
           <w:szCs w:val="24"/>
           <w:lang w:eastAsia="de-DE"/>
         </w:rPr>
-        <w:t>of</w:t>
+        <w:br/>
+        <w:t>Systems</w:t>
       </w:r>
-      <w:proofErr w:type="spellEnd"/>
-      <w:r>
+    </w:p>
+    <w:p>
+      <w:pPr>
+        <w:spacing w:after="120"/>
         <w:rPr>
           <w:rFonts w:eastAsia="Times New Roman" w:cs="Times New Roman"/>
           <w:b/>
@@ -86,9 +88,11 @@
           <w:szCs w:val="24"/>
           <w:lang w:eastAsia="de-DE"/>
         </w:rPr>
-        <w:t xml:space="preserve"> Science (B.Sc.) – Wirtschaftsinformatik – Business Information </w:t>
-      </w:r>
-      <w:r>
+      </w:pPr>
+    </w:p>
+    <w:p>
+      <w:pPr>
+        <w:spacing w:after="120"/>
         <w:rPr>
           <w:rFonts w:eastAsia="Times New Roman" w:cs="Times New Roman"/>
           <w:b/>
@@ -96,13 +100,8 @@
           <w:szCs w:val="24"/>
           <w:lang w:eastAsia="de-DE"/>
         </w:rPr>
-        <w:br/>
-        <w:t>Systems</w:t>
-      </w:r>
-    </w:p>
-    <w:p>
-      <w:pPr>
-        <w:spacing w:after="120"/>
+      </w:pPr>
+      <w:r>
         <w:rPr>
           <w:rFonts w:eastAsia="Times New Roman" w:cs="Times New Roman"/>
           <w:b/>
@@ -110,11 +109,9 @@
           <w:szCs w:val="24"/>
           <w:lang w:eastAsia="de-DE"/>
         </w:rPr>
-      </w:pPr>
-    </w:p>
-    <w:p>
-      <w:pPr>
-        <w:spacing w:after="120"/>
+        <w:t>5</w:t>
+      </w:r>
+      <w:r>
         <w:rPr>
           <w:rFonts w:eastAsia="Times New Roman" w:cs="Times New Roman"/>
           <w:b/>
@@ -122,8 +119,12 @@
           <w:szCs w:val="24"/>
           <w:lang w:eastAsia="de-DE"/>
         </w:rPr>
-      </w:pPr>
-      <w:r>
+        <w:t>. Semester</w:t>
+      </w:r>
+    </w:p>
+    <w:p>
+      <w:pPr>
+        <w:spacing w:after="120"/>
         <w:rPr>
           <w:rFonts w:eastAsia="Times New Roman" w:cs="Times New Roman"/>
           <w:b/>
@@ -131,8 +132,7 @@
           <w:szCs w:val="24"/>
           <w:lang w:eastAsia="de-DE"/>
         </w:rPr>
-        <w:t>5</w:t>
-      </w:r>
+      </w:pPr>
       <w:r>
         <w:rPr>
           <w:rFonts w:eastAsia="Times New Roman" w:cs="Times New Roman"/>
@@ -141,12 +141,9 @@
           <w:szCs w:val="24"/>
           <w:lang w:eastAsia="de-DE"/>
         </w:rPr>
-        <w:t>. Semester</w:t>
+        <w:t xml:space="preserve">Seminararbeit im Modul </w:t>
       </w:r>
-    </w:p>
-    <w:p>
-      <w:pPr>
-        <w:spacing w:after="120"/>
+      <w:r>
         <w:rPr>
           <w:rFonts w:eastAsia="Times New Roman" w:cs="Times New Roman"/>
           <w:b/>
@@ -154,7 +151,8 @@
           <w:szCs w:val="24"/>
           <w:lang w:eastAsia="de-DE"/>
         </w:rPr>
-      </w:pPr>
+        <w:t>Web Technologie</w:t>
+      </w:r>
       <w:r>
         <w:rPr>
           <w:rFonts w:eastAsia="Times New Roman" w:cs="Times New Roman"/>
@@ -163,9 +161,12 @@
           <w:szCs w:val="24"/>
           <w:lang w:eastAsia="de-DE"/>
         </w:rPr>
-        <w:t xml:space="preserve">Seminararbeit im Modul </w:t>
+        <w:t xml:space="preserve"> (BN)</w:t>
       </w:r>
-      <w:r>
+    </w:p>
+    <w:p>
+      <w:pPr>
+        <w:spacing w:after="120"/>
         <w:rPr>
           <w:rFonts w:eastAsia="Times New Roman" w:cs="Times New Roman"/>
           <w:b/>
@@ -173,9 +174,31 @@
           <w:szCs w:val="24"/>
           <w:lang w:eastAsia="de-DE"/>
         </w:rPr>
-        <w:t>Web Technologie</w:t>
+      </w:pPr>
+    </w:p>
+    <w:p>
+      <w:pPr>
+        <w:spacing w:after="120"/>
+        <w:rPr>
+          <w:rFonts w:eastAsia="Times New Roman" w:cs="Times New Roman"/>
+          <w:b/>
+          <w:szCs w:val="24"/>
+          <w:lang w:eastAsia="de-DE"/>
+        </w:rPr>
+      </w:pPr>
+      <w:r>
+        <w:rPr>
+          <w:rFonts w:eastAsia="Times New Roman" w:cs="Times New Roman"/>
+          <w:b/>
+          <w:szCs w:val="24"/>
+          <w:lang w:eastAsia="de-DE"/>
+        </w:rPr>
+        <w:t>E-Learning-Plattform „kardr“</w:t>
       </w:r>
-      <w:r>
+    </w:p>
+    <w:p>
+      <w:pPr>
+        <w:spacing w:after="120"/>
         <w:rPr>
           <w:rFonts w:eastAsia="Times New Roman" w:cs="Times New Roman"/>
           <w:b/>
@@ -183,71 +206,6 @@
           <w:szCs w:val="24"/>
           <w:lang w:eastAsia="de-DE"/>
         </w:rPr>
-        <w:t xml:space="preserve"> (BN)</w:t>
-      </w:r>
-    </w:p>
-    <w:p>
-      <w:pPr>
-        <w:spacing w:after="120"/>
-        <w:rPr>
-          <w:rFonts w:eastAsia="Times New Roman" w:cs="Times New Roman"/>
-          <w:b/>
-          <w:bCs/>
-          <w:szCs w:val="24"/>
-          <w:lang w:eastAsia="de-DE"/>
-        </w:rPr>
-      </w:pPr>
-    </w:p>
-    <w:p>
-      <w:pPr>
-        <w:spacing w:after="120"/>
-        <w:rPr>
-          <w:rFonts w:eastAsia="Times New Roman" w:cs="Times New Roman"/>
-          <w:b/>
-          <w:szCs w:val="24"/>
-          <w:lang w:eastAsia="de-DE"/>
-        </w:rPr>
-      </w:pPr>
-      <w:r>
-        <w:rPr>
-          <w:rFonts w:eastAsia="Times New Roman" w:cs="Times New Roman"/>
-          <w:b/>
-          <w:szCs w:val="24"/>
-          <w:lang w:eastAsia="de-DE"/>
-        </w:rPr>
-        <w:t>E-Learning-Plattform „</w:t>
-      </w:r>
-      <w:proofErr w:type="spellStart"/>
-      <w:r>
-        <w:rPr>
-          <w:rFonts w:eastAsia="Times New Roman" w:cs="Times New Roman"/>
-          <w:b/>
-          <w:szCs w:val="24"/>
-          <w:lang w:eastAsia="de-DE"/>
-        </w:rPr>
-        <w:t>kardr</w:t>
-      </w:r>
-      <w:proofErr w:type="spellEnd"/>
-      <w:r>
-        <w:rPr>
-          <w:rFonts w:eastAsia="Times New Roman" w:cs="Times New Roman"/>
-          <w:b/>
-          <w:szCs w:val="24"/>
-          <w:lang w:eastAsia="de-DE"/>
-        </w:rPr>
-        <w:t>“</w:t>
-      </w:r>
-    </w:p>
-    <w:p>
-      <w:pPr>
-        <w:spacing w:after="120"/>
-        <w:rPr>
-          <w:rFonts w:eastAsia="Times New Roman" w:cs="Times New Roman"/>
-          <w:b/>
-          <w:bCs/>
-          <w:szCs w:val="24"/>
-          <w:lang w:eastAsia="de-DE"/>
-        </w:rPr>
       </w:pPr>
     </w:p>
     <w:p>
@@ -341,89 +299,49 @@
           <w:szCs w:val="24"/>
           <w:lang w:eastAsia="de-DE"/>
         </w:rPr>
-        <w:t xml:space="preserve">Autor: Robert Paul Artur </w:t>
+        <w:t>Autor: Robert Hegerath</w:t>
       </w:r>
-      <w:proofErr w:type="spellStart"/>
       <w:r>
         <w:rPr>
           <w:rFonts w:eastAsia="Times New Roman" w:cs="Times New Roman"/>
           <w:szCs w:val="24"/>
           <w:lang w:eastAsia="de-DE"/>
         </w:rPr>
-        <w:t>Hegerath</w:t>
+        <w:t>, Nadine Evin, Paul Oellers</w:t>
       </w:r>
-      <w:proofErr w:type="spellEnd"/>
       <w:r>
         <w:rPr>
           <w:rFonts w:eastAsia="Times New Roman" w:cs="Times New Roman"/>
           <w:szCs w:val="24"/>
           <w:lang w:eastAsia="de-DE"/>
         </w:rPr>
-        <w:t>, Nadine Evin, Paul Oellers</w:t>
+        <w:t>, Emilio Dagn</w:t>
       </w:r>
-      <w:r>
+    </w:p>
+    <w:p>
+      <w:pPr>
+        <w:spacing w:after="120"/>
         <w:rPr>
           <w:rFonts w:eastAsia="Times New Roman" w:cs="Times New Roman"/>
           <w:szCs w:val="24"/>
           <w:lang w:eastAsia="de-DE"/>
         </w:rPr>
-        <w:t xml:space="preserve">, Emilio </w:t>
-      </w:r>
-      <w:proofErr w:type="spellStart"/>
+      </w:pPr>
       <w:r>
         <w:rPr>
           <w:rFonts w:eastAsia="Times New Roman" w:cs="Times New Roman"/>
           <w:szCs w:val="24"/>
           <w:lang w:eastAsia="de-DE"/>
         </w:rPr>
-        <w:t>Dagn</w:t>
+        <w:t>Matrikelnr.: 728188</w:t>
       </w:r>
-      <w:proofErr w:type="spellEnd"/>
-    </w:p>
-    <w:p>
-      <w:pPr>
-        <w:spacing w:after="120"/>
+      <w:r>
         <w:rPr>
           <w:rFonts w:eastAsia="Times New Roman" w:cs="Times New Roman"/>
           <w:szCs w:val="24"/>
           <w:lang w:eastAsia="de-DE"/>
         </w:rPr>
-      </w:pPr>
-      <w:proofErr w:type="spellStart"/>
-      <w:r>
-        <w:rPr>
-          <w:rFonts w:eastAsia="Times New Roman" w:cs="Times New Roman"/>
-          <w:szCs w:val="24"/>
-          <w:lang w:eastAsia="de-DE"/>
-        </w:rPr>
-        <w:t>Matrikelnr</w:t>
-      </w:r>
-      <w:proofErr w:type="spellEnd"/>
-      <w:r>
-        <w:rPr>
-          <w:rFonts w:eastAsia="Times New Roman" w:cs="Times New Roman"/>
-          <w:szCs w:val="24"/>
-          <w:lang w:eastAsia="de-DE"/>
-        </w:rPr>
-        <w:t>.: 728188</w:t>
-      </w:r>
-      <w:proofErr w:type="gramStart"/>
-      <w:r>
-        <w:rPr>
-          <w:rFonts w:eastAsia="Times New Roman" w:cs="Times New Roman"/>
-          <w:szCs w:val="24"/>
-          <w:lang w:eastAsia="de-DE"/>
-        </w:rPr>
-        <w:t>, ,</w:t>
-      </w:r>
-      <w:proofErr w:type="gramEnd"/>
-      <w:r>
-        <w:rPr>
-          <w:rFonts w:eastAsia="Times New Roman" w:cs="Times New Roman"/>
-          <w:szCs w:val="24"/>
-          <w:lang w:eastAsia="de-DE"/>
-        </w:rPr>
-        <w:t xml:space="preserve"> </w:t>
+        <w:t xml:space="preserve">, , </w:t>
       </w:r>
       <w:r>
         <w:rPr>
@@ -527,20 +445,12 @@
     <w:p/>
     <w:p>
       <w:r>
-        <w:t xml:space="preserve">1 Ziel und </w:t>
+        <w:t>1 Ziel und Scope</w:t>
       </w:r>
-      <w:proofErr w:type="spellStart"/>
-      <w:r>
-        <w:t>Scope</w:t>
-      </w:r>
-      <w:proofErr w:type="spellEnd"/>
     </w:p>
     <w:p>
       <w:r>
-        <w:t>1.1 Projektziel und Abgrenzun</w:t>
-      </w:r>
-      <w:r>
-        <w:t>g</w:t>
+        <w:t>1.1 Projektziel und Abgrenzung</w:t>
       </w:r>
     </w:p>
     <w:p>
@@ -550,36 +460,12 @@
     </w:p>
     <w:p>
       <w:r>
-        <w:t>2.1 Tech-Stack (</w:t>
-      </w:r>
-      <w:proofErr w:type="spellStart"/>
-      <w:r>
-        <w:t>Nuxt</w:t>
-      </w:r>
-      <w:proofErr w:type="spellEnd"/>
-      <w:r>
-        <w:t xml:space="preserve"> 4, </w:t>
-      </w:r>
-      <w:proofErr w:type="spellStart"/>
-      <w:r>
-        <w:t>PocketBase</w:t>
-      </w:r>
-      <w:proofErr w:type="spellEnd"/>
-      <w:r>
-        <w:t>, Go, Bun)</w:t>
+        <w:t>2.1 Tech-Stack (Nuxt 4, PocketBase, Go, Bun)</w:t>
       </w:r>
     </w:p>
     <w:p>
       <w:r>
-        <w:t xml:space="preserve">2.2 Repo-Struktur und </w:t>
-      </w:r>
-      <w:proofErr w:type="spellStart"/>
-      <w:r>
-        <w:t>Build</w:t>
-      </w:r>
-      <w:proofErr w:type="spellEnd"/>
-      <w:r>
-        <w:t>/Laufkommandos</w:t>
+        <w:t>2.2 Repo-Struktur und Build/Laufkommandos</w:t>
       </w:r>
     </w:p>
     <w:p>
@@ -594,15 +480,7 @@
     </w:p>
     <w:p>
       <w:r>
-        <w:t xml:space="preserve">3.2 Parameter: </w:t>
-      </w:r>
-      <w:proofErr w:type="spellStart"/>
-      <w:r>
-        <w:t>Desired</w:t>
-      </w:r>
-      <w:proofErr w:type="spellEnd"/>
-      <w:r>
-        <w:t xml:space="preserve"> Retention, Deadline-Modus</w:t>
+        <w:t>3.2 Parameter: Desired Retention, Deadline-Modus</w:t>
       </w:r>
     </w:p>
     <w:p>
@@ -625,21 +503,7 @@
         <w:rPr>
           <w:lang w:val="en-US"/>
         </w:rPr>
-        <w:t xml:space="preserve">4.1 Collections/Schema (Karten, Reviews, </w:t>
-      </w:r>
-      <w:proofErr w:type="spellStart"/>
-      <w:r>
-        <w:rPr>
-          <w:lang w:val="en-US"/>
-        </w:rPr>
-        <w:t>Nutzer</w:t>
-      </w:r>
-      <w:proofErr w:type="spellEnd"/>
-      <w:r>
-        <w:rPr>
-          <w:lang w:val="en-US"/>
-        </w:rPr>
-        <w:t>-Parameter)</w:t>
+        <w:t>4.1 Collections/Schema (Karten, Reviews, Nutzer-Parameter)</w:t>
       </w:r>
     </w:p>
     <w:p>
@@ -652,21 +516,7 @@
         <w:rPr>
           <w:lang w:val="en-US"/>
         </w:rPr>
-        <w:t>4.2 Migrations und Hooks (</w:t>
-      </w:r>
-      <w:proofErr w:type="spellStart"/>
-      <w:r>
-        <w:rPr>
-          <w:lang w:val="en-US"/>
-        </w:rPr>
-        <w:t>PocketBase</w:t>
-      </w:r>
-      <w:proofErr w:type="spellEnd"/>
-      <w:r>
-        <w:rPr>
-          <w:lang w:val="en-US"/>
-        </w:rPr>
-        <w:t>)</w:t>
+        <w:t>4.2 Migrations und Hooks (PocketBase)</w:t>
       </w:r>
     </w:p>
     <w:p>
@@ -692,21 +542,7 @@
         <w:rPr>
           <w:lang w:val="en-US"/>
         </w:rPr>
-        <w:t>5.1 Routen/</w:t>
-      </w:r>
-      <w:proofErr w:type="spellStart"/>
-      <w:r>
-        <w:rPr>
-          <w:lang w:val="en-US"/>
-        </w:rPr>
-        <w:t>Endpunkte</w:t>
-      </w:r>
-      <w:proofErr w:type="spellEnd"/>
-      <w:r>
-        <w:rPr>
-          <w:lang w:val="en-US"/>
-        </w:rPr>
-        <w:t xml:space="preserve"> (Go-Service, Custom Routes)</w:t>
+        <w:t>5.1 Routen/Endpunkte (Go-Service, Custom Routes)</w:t>
       </w:r>
     </w:p>
     <w:p>
@@ -719,16 +555,8 @@
         <w:rPr>
           <w:lang w:val="en-US"/>
         </w:rPr>
-        <w:t xml:space="preserve">5.2 Scheduling-Pipeline und </w:t>
+        <w:t>5.2 Scheduling-Pipeline und Serverlogik</w:t>
       </w:r>
-      <w:proofErr w:type="spellStart"/>
-      <w:r>
-        <w:rPr>
-          <w:lang w:val="en-US"/>
-        </w:rPr>
-        <w:t>Serverlogik</w:t>
-      </w:r>
-      <w:proofErr w:type="spellEnd"/>
     </w:p>
     <w:p>
       <w:pPr>
@@ -740,35 +568,7 @@
         <w:rPr>
           <w:lang w:val="en-US"/>
         </w:rPr>
-        <w:t xml:space="preserve">5.3 </w:t>
-      </w:r>
-      <w:proofErr w:type="spellStart"/>
-      <w:r>
-        <w:rPr>
-          <w:lang w:val="en-US"/>
-        </w:rPr>
-        <w:t>Validierung</w:t>
-      </w:r>
-      <w:proofErr w:type="spellEnd"/>
-      <w:r>
-        <w:rPr>
-          <w:lang w:val="en-US"/>
-        </w:rPr>
-        <w:t xml:space="preserve">, </w:t>
-      </w:r>
-      <w:proofErr w:type="spellStart"/>
-      <w:r>
-        <w:rPr>
-          <w:lang w:val="en-US"/>
-        </w:rPr>
-        <w:t>Fehlerfälle</w:t>
-      </w:r>
-      <w:proofErr w:type="spellEnd"/>
-      <w:r>
-        <w:rPr>
-          <w:lang w:val="en-US"/>
-        </w:rPr>
-        <w:t>, Rate-Limiting</w:t>
+        <w:t>5.3 Validierung, Fehlerfälle, Rate-Limiting</w:t>
       </w:r>
     </w:p>
     <w:p>
@@ -794,57 +594,7 @@
         <w:rPr>
           <w:lang w:val="en-US"/>
         </w:rPr>
-        <w:t xml:space="preserve">6.1 Review-Flow und </w:t>
-      </w:r>
-      <w:proofErr w:type="spellStart"/>
-      <w:r>
-        <w:rPr>
-          <w:lang w:val="en-US"/>
-        </w:rPr>
-        <w:t>Komponenten</w:t>
-      </w:r>
-      <w:proofErr w:type="spellEnd"/>
-    </w:p>
-    <w:p>
-      <w:pPr>
-        <w:rPr>
-          <w:lang w:val="en-US"/>
-        </w:rPr>
-      </w:pPr>
-      <w:r>
-        <w:rPr>
-          <w:lang w:val="en-US"/>
-        </w:rPr>
-        <w:lastRenderedPageBreak/>
-        <w:t xml:space="preserve">6.2 </w:t>
-      </w:r>
-      <w:proofErr w:type="spellStart"/>
-      <w:r>
-        <w:rPr>
-          <w:lang w:val="en-US"/>
-        </w:rPr>
-        <w:t>Composables</w:t>
-      </w:r>
-      <w:proofErr w:type="spellEnd"/>
-      <w:r>
-        <w:rPr>
-          <w:lang w:val="en-US"/>
-        </w:rPr>
-        <w:t xml:space="preserve">/State (FSRS-Parameter, </w:t>
-      </w:r>
-      <w:proofErr w:type="spellStart"/>
-      <w:r>
-        <w:rPr>
-          <w:lang w:val="en-US"/>
-        </w:rPr>
-        <w:t>Fälligkeiten</w:t>
-      </w:r>
-      <w:proofErr w:type="spellEnd"/>
-      <w:r>
-        <w:rPr>
-          <w:lang w:val="en-US"/>
-        </w:rPr>
-        <w:t>)</w:t>
+        <w:t>6.1 Review-Flow und Komponenten</w:t>
       </w:r>
     </w:p>
     <w:p>
@@ -857,21 +607,21 @@
         <w:rPr>
           <w:lang w:val="en-US"/>
         </w:rPr>
-        <w:t xml:space="preserve">6.3 </w:t>
+        <w:lastRenderedPageBreak/>
+        <w:t>6.2 Composables/State (FSRS-Parameter, Fälligkeiten)</w:t>
       </w:r>
-      <w:proofErr w:type="spellStart"/>
+    </w:p>
+    <w:p>
+      <w:pPr>
+        <w:rPr>
+          <w:lang w:val="en-US"/>
+        </w:rPr>
+      </w:pPr>
       <w:r>
         <w:rPr>
           <w:lang w:val="en-US"/>
         </w:rPr>
-        <w:t>Visualisierung</w:t>
-      </w:r>
-      <w:proofErr w:type="spellEnd"/>
-      <w:r>
-        <w:rPr>
-          <w:lang w:val="en-US"/>
-        </w:rPr>
-        <w:t>: Retrievability/Workload</w:t>
+        <w:t>6.3 Visualisierung: Retrievability/Workload</w:t>
       </w:r>
     </w:p>
     <w:p>
@@ -901,12 +651,12 @@
     </w:p>
     <w:p>
       <w:pPr>
-        <w:pStyle w:val="Heading1"/>
+        <w:pStyle w:val="berschrift1"/>
       </w:pPr>
     </w:p>
     <w:p>
       <w:pPr>
-        <w:pStyle w:val="Heading1"/>
+        <w:pStyle w:val="berschrift1"/>
       </w:pPr>
       <w:r>
         <w:t>1.1 Projektziel und Abgrenzung</w:t>
@@ -914,24 +664,17 @@
     </w:p>
     <w:p>
       <w:r>
-        <w:t xml:space="preserve">Ziel des Projekts ist </w:t>
+        <w:t>Ziel des Projekts ist eine kohärente End</w:t>
       </w:r>
-      <w:proofErr w:type="gramStart"/>
-      <w:r>
-        <w:t>eine kohärente End</w:t>
-      </w:r>
-      <w:proofErr w:type="gramEnd"/>
       <w:r>
         <w:rPr>
           <w:rFonts w:ascii="Cambria Math" w:hAnsi="Cambria Math" w:cs="Cambria Math"/>
         </w:rPr>
         <w:t>‑</w:t>
       </w:r>
-      <w:proofErr w:type="spellStart"/>
       <w:r>
         <w:t>to</w:t>
       </w:r>
-      <w:proofErr w:type="spellEnd"/>
       <w:r>
         <w:rPr>
           <w:rFonts w:ascii="Cambria Math" w:hAnsi="Cambria Math" w:cs="Cambria Math"/>
@@ -948,21 +691,8 @@
         <w:t>‑</w:t>
       </w:r>
       <w:r>
-        <w:t>Implementierung von „</w:t>
+        <w:t>Implementierung von „kardr“ bestehend aus einem Nuxt</w:t>
       </w:r>
-      <w:proofErr w:type="spellStart"/>
-      <w:r>
-        <w:t>kardr</w:t>
-      </w:r>
-      <w:proofErr w:type="spellEnd"/>
-      <w:r>
-        <w:t xml:space="preserve">“ bestehend aus einem </w:t>
-      </w:r>
-      <w:proofErr w:type="spellStart"/>
-      <w:r>
-        <w:t>Nuxt</w:t>
-      </w:r>
-      <w:proofErr w:type="spellEnd"/>
       <w:r>
         <w:rPr>
           <w:rFonts w:ascii="Cambria Math" w:hAnsi="Cambria Math" w:cs="Cambria Math"/>
@@ -970,26 +700,16 @@
         <w:t>‑</w:t>
       </w:r>
       <w:r>
-        <w:t xml:space="preserve">Frontend, einem </w:t>
+        <w:t>Frontend, einem PocketBase</w:t>
       </w:r>
-      <w:proofErr w:type="spellStart"/>
-      <w:r>
-        <w:t>PocketBase</w:t>
-      </w:r>
-      <w:proofErr w:type="spellEnd"/>
       <w:r>
         <w:rPr>
           <w:rFonts w:ascii="Cambria Math" w:hAnsi="Cambria Math" w:cs="Cambria Math"/>
         </w:rPr>
         <w:t>‑</w:t>
       </w:r>
-      <w:proofErr w:type="gramStart"/>
       <w:r>
-        <w:t>Backend</w:t>
-      </w:r>
-      <w:proofErr w:type="gramEnd"/>
-      <w:r>
-        <w:t xml:space="preserve"> mit Go</w:t>
+        <w:t>Backend mit Go</w:t>
       </w:r>
       <w:r>
         <w:rPr>
@@ -1016,23 +736,7 @@
         <w:t>‑</w:t>
       </w:r>
       <w:r>
-        <w:t>Pipeline. Die Anwendung stellt reproduzierbare Entwicklungsabläufe (Bun/</w:t>
-      </w:r>
-      <w:proofErr w:type="spellStart"/>
-      <w:r>
-        <w:t>Nuxt</w:t>
-      </w:r>
-      <w:proofErr w:type="spellEnd"/>
-      <w:r>
-        <w:t>/</w:t>
-      </w:r>
-      <w:proofErr w:type="spellStart"/>
-      <w:r>
-        <w:t>PocketBase</w:t>
-      </w:r>
-      <w:proofErr w:type="spellEnd"/>
-      <w:r>
-        <w:t>), versionierte API</w:t>
+        <w:t>Pipeline. Die Anwendung stellt reproduzierbare Entwicklungsabläufe (Bun/Nuxt/PocketBase), versionierte API</w:t>
       </w:r>
       <w:r>
         <w:rPr>
@@ -1059,21 +763,8 @@
         <w:t>‑</w:t>
       </w:r>
       <w:r>
-        <w:t xml:space="preserve"> und Parameterdaten bereit. Die Parametrisierung der Wiederholungsplanung erfolgt über die </w:t>
+        <w:t xml:space="preserve"> und Parameterdaten bereit. Die Parametrisierung der Wiederholungsplanung erfolgt über die Desired Retention sowie einen optionalen Deadline</w:t>
       </w:r>
-      <w:proofErr w:type="spellStart"/>
-      <w:r>
-        <w:t>Desired</w:t>
-      </w:r>
-      <w:proofErr w:type="spellEnd"/>
-      <w:r>
-        <w:t xml:space="preserve"> Retention sowie </w:t>
-      </w:r>
-      <w:proofErr w:type="gramStart"/>
-      <w:r>
-        <w:t>einen optionalen Deadline</w:t>
-      </w:r>
-      <w:proofErr w:type="gramEnd"/>
       <w:r>
         <w:rPr>
           <w:rFonts w:ascii="Cambria Math" w:hAnsi="Cambria Math" w:cs="Cambria Math"/>
@@ -1096,7 +787,7 @@
     <w:p/>
     <w:p>
       <w:pPr>
-        <w:pStyle w:val="Heading1"/>
+        <w:pStyle w:val="berschrift1"/>
       </w:pPr>
       <w:r>
         <w:t>2 Architekturüberblick</w:t>
@@ -1105,80 +796,21 @@
     <w:p/>
     <w:p>
       <w:r>
-        <w:t>Die Architektur von „</w:t>
-      </w:r>
-      <w:proofErr w:type="spellStart"/>
-      <w:r>
-        <w:t>kardr</w:t>
-      </w:r>
-      <w:proofErr w:type="spellEnd"/>
-      <w:r>
-        <w:t xml:space="preserve">“ ist bewusst schlank gehalten und auf die zuverlässige, nachvollziehbare Berechnung von Wiederholungsintervallen nach FSRS ausgelegt. Das System besteht aus einem </w:t>
-      </w:r>
-      <w:proofErr w:type="spellStart"/>
-      <w:r>
-        <w:t>Nuxt</w:t>
-      </w:r>
-      <w:proofErr w:type="spellEnd"/>
-      <w:r>
-        <w:t xml:space="preserve">‑basierten Frontend für die Interaktion mit den </w:t>
+        <w:t xml:space="preserve">Die Architektur von „kardr“ ist bewusst schlank gehalten und auf die zuverlässige, nachvollziehbare Berechnung von Wiederholungsintervallen nach FSRS ausgelegt. Das System besteht aus einem Nuxt‑basierten Frontend für die Interaktion mit den </w:t>
       </w:r>
       <w:r>
         <w:lastRenderedPageBreak/>
-        <w:t xml:space="preserve">Lernkarten, einem </w:t>
-      </w:r>
-      <w:proofErr w:type="spellStart"/>
-      <w:r>
-        <w:t>PocketBase</w:t>
-      </w:r>
-      <w:proofErr w:type="spellEnd"/>
-      <w:r>
-        <w:t>‑</w:t>
-      </w:r>
-      <w:proofErr w:type="gramStart"/>
-      <w:r>
-        <w:t>Backend</w:t>
-      </w:r>
-      <w:proofErr w:type="gramEnd"/>
-      <w:r>
-        <w:t xml:space="preserve"> als leichtgewichtiger </w:t>
-      </w:r>
-      <w:proofErr w:type="spellStart"/>
-      <w:r>
-        <w:t>Authentifizierungs</w:t>
-      </w:r>
-      <w:proofErr w:type="spellEnd"/>
-      <w:r>
-        <w:t>‑ und Datenspeicherkomponente sowie einem ergänzenden Go‑</w:t>
-      </w:r>
-      <w:proofErr w:type="gramStart"/>
-      <w:r>
-        <w:t>Dienst</w:t>
-      </w:r>
-      <w:proofErr w:type="gramEnd"/>
-      <w:r>
-        <w:t xml:space="preserve"> der </w:t>
-      </w:r>
-      <w:r>
-        <w:t>die serverseitige Berechnung der Fälligkeiten koordiniert. Diese Aufteilung stellt sicher, dass die FSRS‑Logik deterministisch und zentral ausgeführt wird, während das Frontend eine reaktive und performante Nutzererfahrung liefert. Die gesamte Umsetzung folgt einem API‑</w:t>
-      </w:r>
-      <w:proofErr w:type="spellStart"/>
-      <w:r>
-        <w:t>first</w:t>
-      </w:r>
-      <w:proofErr w:type="spellEnd"/>
-      <w:r>
-        <w:t>‑Ansatz: Das Frontend spricht wohldefinierte HTTP‑Endpunkte an, die Zustandsänderungen (z. B. Reviews) validieren und transaktional persistieren.</w:t>
+        <w:t>Lernkarten, einem PocketBase‑Backend als leichtgewichtiger Authentifizierungs‑ und Datenspeicherkomponente sowie einem ergänzenden Go‑Dienst der die serverseitige Berechnung der Fälligkeiten koordiniert. Diese Aufteilung stellt sicher, dass die FSRS‑Logik deterministisch und zentral ausgeführt wird, während das Frontend eine reaktive und performante Nutzererfahrung liefert. Die gesamte Umsetzung folgt einem API‑first‑Ansatz: Das Frontend spricht wohldefinierte HTTP‑Endpunkte an, die Zustandsänderungen (z. B. Reviews) validieren und transaktional persistieren.</w:t>
       </w:r>
     </w:p>
     <w:p>
       <w:pPr>
-        <w:pStyle w:val="Heading1"/>
+        <w:pStyle w:val="berschrift1"/>
       </w:pPr>
     </w:p>
     <w:p>
       <w:pPr>
-        <w:pStyle w:val="Heading1"/>
+        <w:pStyle w:val="berschrift1"/>
         <w:rPr>
           <w:lang w:val="en-US"/>
         </w:rPr>
@@ -1187,35 +819,7 @@
         <w:rPr>
           <w:lang w:val="en-US"/>
         </w:rPr>
-        <w:t>2.1 Tech‑Stack (</w:t>
-      </w:r>
-      <w:proofErr w:type="spellStart"/>
-      <w:r>
-        <w:rPr>
-          <w:lang w:val="en-US"/>
-        </w:rPr>
-        <w:t>Nuxt</w:t>
-      </w:r>
-      <w:proofErr w:type="spellEnd"/>
-      <w:r>
-        <w:rPr>
-          <w:lang w:val="en-US"/>
-        </w:rPr>
-        <w:t xml:space="preserve"> 4, </w:t>
-      </w:r>
-      <w:proofErr w:type="spellStart"/>
-      <w:r>
-        <w:rPr>
-          <w:lang w:val="en-US"/>
-        </w:rPr>
-        <w:t>PocketBase</w:t>
-      </w:r>
-      <w:proofErr w:type="spellEnd"/>
-      <w:r>
-        <w:rPr>
-          <w:lang w:val="en-US"/>
-        </w:rPr>
-        <w:t>, Go, Bun)</w:t>
+        <w:t>2.1 Tech‑Stack (Nuxt 4, PocketBase, Go, Bun)</w:t>
       </w:r>
     </w:p>
     <w:p>
@@ -1227,289 +831,23 @@
     </w:p>
     <w:p>
       <w:r>
-        <w:t xml:space="preserve">Das Frontend setzt auf </w:t>
-      </w:r>
-      <w:proofErr w:type="spellStart"/>
-      <w:r>
-        <w:t>Nuxt</w:t>
-      </w:r>
-      <w:proofErr w:type="spellEnd"/>
-      <w:r>
-        <w:t xml:space="preserve"> 4 und damit auf Vue 3, </w:t>
-      </w:r>
-      <w:proofErr w:type="spellStart"/>
-      <w:r>
-        <w:t>Composition</w:t>
-      </w:r>
-      <w:proofErr w:type="spellEnd"/>
-      <w:r>
-        <w:t xml:space="preserve"> API und dateibasiertes Routing. Diese Wahl ermöglicht eine klare Trennung von Seiten, Komponenten und </w:t>
-      </w:r>
-      <w:proofErr w:type="spellStart"/>
-      <w:r>
-        <w:t>Composables</w:t>
-      </w:r>
-      <w:proofErr w:type="spellEnd"/>
-      <w:r>
-        <w:t xml:space="preserve"> sowie kurze Entwicklungszyklen. Durch </w:t>
-      </w:r>
-      <w:proofErr w:type="spellStart"/>
-      <w:r>
-        <w:t>Nuxt</w:t>
-      </w:r>
-      <w:proofErr w:type="spellEnd"/>
-      <w:r>
-        <w:t xml:space="preserve"> lassen sich SSR/CSR‑Strategien flexibel kombinieren; für „</w:t>
-      </w:r>
-      <w:proofErr w:type="spellStart"/>
-      <w:r>
-        <w:t>kardr</w:t>
-      </w:r>
-      <w:proofErr w:type="spellEnd"/>
-      <w:r>
-        <w:t xml:space="preserve">“ steht jedoch der reaktive Client‑Flow im Vordergrund, der Review‑Ereignisse unmittelbar an die API sendet und Ergebnisse (nächstes Fälligkeitsdatum, aktualisierte Stabilität) zurückerhält. </w:t>
-      </w:r>
-      <w:proofErr w:type="spellStart"/>
-      <w:r>
-        <w:t>PocketBase</w:t>
-      </w:r>
-      <w:proofErr w:type="spellEnd"/>
-      <w:r>
-        <w:t xml:space="preserve"> übernimmt Authentifizierung, Rechteprüfung und Speicherung der zentralen Domänenobjekte (Karten, Reviews, nutzerspezifische Parameter). Es bietet eine kompakte Laufzeit, integrierte Migrationsmechanismen und ein einfaches Betriebsmodell, was für den MVP‑Charakter von „</w:t>
-      </w:r>
-      <w:proofErr w:type="spellStart"/>
-      <w:r>
-        <w:t>kardr</w:t>
-      </w:r>
-      <w:proofErr w:type="spellEnd"/>
-      <w:r>
-        <w:t xml:space="preserve">“ entscheidend ist. </w:t>
-      </w:r>
-      <w:proofErr w:type="gramStart"/>
-      <w:r>
-        <w:t>Der Go</w:t>
-      </w:r>
-      <w:proofErr w:type="gramEnd"/>
-      <w:r>
-        <w:t xml:space="preserve">‑Dienst erweitert </w:t>
-      </w:r>
-      <w:proofErr w:type="spellStart"/>
-      <w:r>
-        <w:t>PocketBase</w:t>
-      </w:r>
-      <w:proofErr w:type="spellEnd"/>
-      <w:r>
-        <w:t xml:space="preserve"> um projektspezifische Routen, kapselt die FSRS‑Berechnungen serverseitig und stellt sicher, dass Berechnungsregeln und Versionierung an einem Ort konsistent bleiben. Für das lokale Development kommt Bun zum Einsatz, um Installation und Scripts (Dev‑Server, </w:t>
-      </w:r>
-      <w:proofErr w:type="spellStart"/>
-      <w:r>
-        <w:t>Build</w:t>
-      </w:r>
-      <w:proofErr w:type="spellEnd"/>
-      <w:r>
-        <w:t xml:space="preserve">, </w:t>
-      </w:r>
-      <w:proofErr w:type="spellStart"/>
-      <w:r>
-        <w:t>Linting</w:t>
-      </w:r>
-      <w:proofErr w:type="spellEnd"/>
-      <w:r>
-        <w:t>) schnell auszuführen und eine homogene Entwicklererfahrung zu gewährleisten.</w:t>
+        <w:t>Das Frontend setzt auf Nuxt 4 und damit auf Vue 3, Composition API und dateibasiertes Routing. Diese Wahl ermöglicht eine klare Trennung von Seiten, Komponenten und Composables sowie kurze Entwicklungszyklen. Durch Nuxt lassen sich SSR/CSR‑Strategien flexibel kombinieren; für „kardr“ steht jedoch der reaktive Client‑Flow im Vordergrund, der Review‑Ereignisse unmittelbar an die API sendet und Ergebnisse (nächstes Fälligkeitsdatum, aktualisierte Stabilität) zurückerhält. PocketBase übernimmt Authentifizierung, Rechteprüfung und Speicherung der zentralen Domänenobjekte (Karten, Reviews, nutzerspezifische Parameter). Es bietet eine kompakte Laufzeit, integrierte Migrationsmechanismen und ein einfaches Betriebsmodell, was für den MVP‑Charakter von „kardr“ entscheidend ist. Der Go‑Dienst erweitert PocketBase um projektspezifische Routen, kapselt die FSRS‑Berechnungen serverseitig und stellt sicher, dass Berechnungsregeln und Versionierung an einem Ort konsistent bleiben. Für das lokale Development kommt Bun zum Einsatz, um Installation und Scripts (Dev‑Server, Build, Linting) schnell auszuführen und eine homogene Entwicklererfahrung zu gewährleisten.</w:t>
       </w:r>
     </w:p>
     <w:p/>
     <w:p>
       <w:pPr>
-        <w:pStyle w:val="Heading1"/>
+        <w:pStyle w:val="berschrift1"/>
       </w:pPr>
       <w:r>
-        <w:t xml:space="preserve">2.2 Repo‑Struktur und </w:t>
-      </w:r>
-      <w:proofErr w:type="spellStart"/>
-      <w:r>
-        <w:t>Build</w:t>
-      </w:r>
-      <w:proofErr w:type="spellEnd"/>
-      <w:r>
-        <w:t>/Laufkommandos</w:t>
+        <w:t>2.2 Repo‑Struktur und Build/Laufkommandos</w:t>
       </w:r>
     </w:p>
     <w:p/>
     <w:p>
       <w:r>
         <w:lastRenderedPageBreak/>
-        <w:t>Die Repository‑Struktur spiegelt die Architekturelemente wider. Unter „</w:t>
-      </w:r>
-      <w:proofErr w:type="spellStart"/>
-      <w:r>
-        <w:t>app</w:t>
-      </w:r>
-      <w:proofErr w:type="spellEnd"/>
-      <w:r>
-        <w:t xml:space="preserve">/“ liegt der </w:t>
-      </w:r>
-      <w:proofErr w:type="spellStart"/>
-      <w:r>
-        <w:t>Nuxt</w:t>
-      </w:r>
-      <w:proofErr w:type="spellEnd"/>
-      <w:r>
-        <w:t xml:space="preserve">‑Client mit Seiten, Komponenten, </w:t>
-      </w:r>
-      <w:proofErr w:type="spellStart"/>
-      <w:r>
-        <w:t>Composables</w:t>
-      </w:r>
-      <w:proofErr w:type="spellEnd"/>
-      <w:r>
-        <w:t>, Middleware und Assets. Der Ordner „</w:t>
-      </w:r>
-      <w:proofErr w:type="spellStart"/>
-      <w:r>
-        <w:t>database</w:t>
-      </w:r>
-      <w:proofErr w:type="spellEnd"/>
-      <w:r>
-        <w:t xml:space="preserve">/“ enthält </w:t>
-      </w:r>
-      <w:proofErr w:type="gramStart"/>
-      <w:r>
-        <w:t>den Go</w:t>
-      </w:r>
-      <w:proofErr w:type="gramEnd"/>
-      <w:r>
-        <w:t xml:space="preserve">‑Dienst, der </w:t>
-      </w:r>
-      <w:proofErr w:type="spellStart"/>
-      <w:r>
-        <w:t>PocketBase</w:t>
-      </w:r>
-      <w:proofErr w:type="spellEnd"/>
-      <w:r>
-        <w:t xml:space="preserve"> um kundenspezifische Routen ergänzt. Im Verzeichnis „</w:t>
-      </w:r>
-      <w:proofErr w:type="spellStart"/>
-      <w:r>
-        <w:t>pocketbase</w:t>
-      </w:r>
-      <w:proofErr w:type="spellEnd"/>
-      <w:r>
-        <w:t xml:space="preserve">/“ befindet sich die </w:t>
-      </w:r>
-      <w:proofErr w:type="spellStart"/>
-      <w:r>
-        <w:t>PocketBase</w:t>
-      </w:r>
-      <w:proofErr w:type="spellEnd"/>
-      <w:r>
-        <w:t>‑Binary sowie „</w:t>
-      </w:r>
-      <w:proofErr w:type="spellStart"/>
-      <w:r>
-        <w:t>pb_hooks</w:t>
-      </w:r>
-      <w:proofErr w:type="spellEnd"/>
-      <w:r>
-        <w:t>/“ und „</w:t>
-      </w:r>
-      <w:proofErr w:type="spellStart"/>
-      <w:r>
-        <w:t>pb_migrations</w:t>
-      </w:r>
-      <w:proofErr w:type="spellEnd"/>
-      <w:r>
-        <w:t>/“, über die serverseitige Logik und Schemaänderungen verwaltet werden. Statische Dateien liegen in „</w:t>
-      </w:r>
-      <w:proofErr w:type="spellStart"/>
-      <w:r>
-        <w:t>public</w:t>
-      </w:r>
-      <w:proofErr w:type="spellEnd"/>
-      <w:r>
-        <w:t>/“, während projektspezifische Konfigurationen (etwa „</w:t>
-      </w:r>
-      <w:proofErr w:type="spellStart"/>
-      <w:r>
-        <w:t>nuxt.config.ts</w:t>
-      </w:r>
-      <w:proofErr w:type="spellEnd"/>
-      <w:r>
-        <w:t>“, „</w:t>
-      </w:r>
-      <w:proofErr w:type="spellStart"/>
-      <w:r>
-        <w:t>eslint.config.mjs</w:t>
-      </w:r>
-      <w:proofErr w:type="spellEnd"/>
-      <w:r>
-        <w:t>“, „</w:t>
-      </w:r>
-      <w:proofErr w:type="spellStart"/>
-      <w:proofErr w:type="gramStart"/>
-      <w:r>
-        <w:t>tsconfig.json</w:t>
-      </w:r>
-      <w:proofErr w:type="spellEnd"/>
-      <w:proofErr w:type="gramEnd"/>
-      <w:r>
-        <w:t xml:space="preserve">“) im Repo‑Wurzelverzeichnis gepflegt werden. Für die lokale Entwicklung werden die Abhängigkeiten vorzugsweise mit Bun installiert; der </w:t>
-      </w:r>
-      <w:proofErr w:type="spellStart"/>
-      <w:r>
-        <w:t>Nuxt</w:t>
-      </w:r>
-      <w:proofErr w:type="spellEnd"/>
-      <w:r>
-        <w:t xml:space="preserve">‑Entwicklungsserver wird über das bereitgestellte </w:t>
-      </w:r>
-      <w:proofErr w:type="spellStart"/>
-      <w:r>
-        <w:t>Script</w:t>
-      </w:r>
-      <w:proofErr w:type="spellEnd"/>
-      <w:r>
-        <w:t xml:space="preserve"> gestartet. Der </w:t>
-      </w:r>
-      <w:proofErr w:type="spellStart"/>
-      <w:r>
-        <w:t>Build</w:t>
-      </w:r>
-      <w:proofErr w:type="spellEnd"/>
-      <w:r>
-        <w:t xml:space="preserve"> erzeugt ein produktionsfähiges Artefakt, das sich im Preview prüfen lässt. </w:t>
-      </w:r>
-      <w:proofErr w:type="spellStart"/>
-      <w:r>
-        <w:t>PocketBase</w:t>
-      </w:r>
-      <w:proofErr w:type="spellEnd"/>
-      <w:r>
-        <w:t xml:space="preserve"> wird separat gestartet, wodurch Migrationen angewendet und Hooks geladen werden; zusätzlich steht </w:t>
-      </w:r>
-      <w:proofErr w:type="gramStart"/>
-      <w:r>
-        <w:t>ein Type</w:t>
-      </w:r>
-      <w:proofErr w:type="gramEnd"/>
-      <w:r>
-        <w:t xml:space="preserve">‑Generator bereit, der die </w:t>
-      </w:r>
-      <w:proofErr w:type="spellStart"/>
-      <w:r>
-        <w:t>PocketBase</w:t>
-      </w:r>
-      <w:proofErr w:type="spellEnd"/>
-      <w:r>
-        <w:t>‑Typen für den Frontend‑Code ableitet. Zusammengenommen erlauben diese Kommandos einen reproduzierbaren Zyklus aus Installieren, Entwickeln, Bauen und lokalen Prüfungen, wobei die Umbenennung des Projekts auf „</w:t>
-      </w:r>
-      <w:proofErr w:type="spellStart"/>
-      <w:r>
-        <w:t>kardr</w:t>
-      </w:r>
-      <w:proofErr w:type="spellEnd"/>
-      <w:r>
-        <w:t>“ in Konfigurationen und Pfaden konsistent nachvollzogen wird.</w:t>
+        <w:t>Die Repository‑Struktur spiegelt die Architekturelemente wider. Unter „app/“ liegt der Nuxt‑Client mit Seiten, Komponenten, Composables, Middleware und Assets. Der Ordner „database/“ enthält den Go‑Dienst, der PocketBase um kundenspezifische Routen ergänzt. Im Verzeichnis „pocketbase/“ befindet sich die PocketBase‑Binary sowie „pb_hooks/“ und „pb_migrations/“, über die serverseitige Logik und Schemaänderungen verwaltet werden. Statische Dateien liegen in „public/“, während projektspezifische Konfigurationen (etwa „nuxt.config.ts“, „eslint.config.mjs“, „tsconfig.json“) im Repo‑Wurzelverzeichnis gepflegt werden. Für die lokale Entwicklung werden die Abhängigkeiten vorzugsweise mit Bun installiert; der Nuxt‑Entwicklungsserver wird über das bereitgestellte Script gestartet. Der Build erzeugt ein produktionsfähiges Artefakt, das sich im Preview prüfen lässt. PocketBase wird separat gestartet, wodurch Migrationen angewendet und Hooks geladen werden; zusätzlich steht ein Type‑Generator bereit, der die PocketBase‑Typen für den Frontend‑Code ableitet. Zusammengenommen erlauben diese Kommandos einen reproduzierbaren Zyklus aus Installieren, Entwickeln, Bauen und lokalen Prüfungen, wobei die Umbenennung des Projekts auf „kardr“ in Konfigurationen und Pfaden konsistent nachvollzogen wird.</w:t>
       </w:r>
     </w:p>
     <w:p/>
@@ -1594,19 +932,20 @@
           <w:szCs w:val="24"/>
           <w:lang w:eastAsia="de-DE"/>
         </w:rPr>
-        <w:t xml:space="preserve">.1 FSRS – Free </w:t>
+        <w:t>.1 FSRS – Free Spaced Repetition Scheduler</w:t>
       </w:r>
-      <w:proofErr w:type="spellStart"/>
-      <w:r>
+    </w:p>
+    <w:p>
+      <w:pPr>
+        <w:spacing w:after="120"/>
+        <w:contextualSpacing/>
         <w:rPr>
           <w:rFonts w:eastAsia="Times New Roman" w:cs="Times New Roman"/>
           <w:b/>
           <w:szCs w:val="24"/>
           <w:lang w:eastAsia="de-DE"/>
         </w:rPr>
-        <w:t>Spaced</w:t>
-      </w:r>
-      <w:proofErr w:type="spellEnd"/>
+      </w:pPr>
       <w:r>
         <w:rPr>
           <w:rFonts w:eastAsia="Times New Roman" w:cs="Times New Roman"/>
@@ -1614,29 +953,135 @@
           <w:szCs w:val="24"/>
           <w:lang w:eastAsia="de-DE"/>
         </w:rPr>
-        <w:t xml:space="preserve"> Repetition Scheduler</w:t>
+        <w:t>3</w:t>
       </w:r>
-    </w:p>
-    <w:p>
-      <w:pPr>
-        <w:spacing w:after="120"/>
-        <w:contextualSpacing/>
+      <w:r>
         <w:rPr>
           <w:rFonts w:eastAsia="Times New Roman" w:cs="Times New Roman"/>
           <w:b/>
           <w:szCs w:val="24"/>
           <w:lang w:eastAsia="de-DE"/>
         </w:rPr>
+        <w:t>.1.1 Einleitung</w:t>
+      </w:r>
+    </w:p>
+    <w:p>
+      <w:pPr>
+        <w:spacing w:after="120"/>
+        <w:contextualSpacing/>
+        <w:rPr>
+          <w:rFonts w:eastAsia="Times New Roman" w:cs="Times New Roman"/>
+          <w:bCs/>
+          <w:szCs w:val="24"/>
+          <w:lang w:eastAsia="de-DE"/>
+        </w:rPr>
       </w:pPr>
       <w:r>
+        <w:rPr>
+          <w:rFonts w:eastAsia="Times New Roman" w:cs="Times New Roman"/>
+          <w:bCs/>
+          <w:szCs w:val="24"/>
+          <w:lang w:eastAsia="de-DE"/>
+        </w:rPr>
+        <w:t xml:space="preserve">Im Kontext der Entwicklung von E-Learning-Plattformen </w:t>
+      </w:r>
+      <w:r>
+        <w:rPr>
+          <w:rFonts w:eastAsia="Times New Roman" w:cs="Times New Roman"/>
+          <w:bCs/>
+          <w:szCs w:val="24"/>
+          <w:lang w:eastAsia="de-DE"/>
+        </w:rPr>
+        <w:t xml:space="preserve">stellt sich </w:t>
+      </w:r>
+      <w:r>
+        <w:rPr>
+          <w:rFonts w:eastAsia="Times New Roman" w:cs="Times New Roman"/>
+          <w:bCs/>
+          <w:szCs w:val="24"/>
+          <w:lang w:eastAsia="de-DE"/>
+        </w:rPr>
+        <w:t xml:space="preserve">nicht nur die Frage nach der technischen Machbarkeit, sondern vor allem nach der Maximierung des "Return on Learning" – also des Verhältnisses von investierter Lernzeit zu behaltenem Wissen. Das fundamentale Problem beschrieb Hermann Ebbinghaus bereits 1885 mit der Vergessenskurve: Wissen zerfällt exponentiell, wenn es nicht aktiv abgerufen wird </w:t>
+      </w:r>
+      <w:r>
+        <w:rPr>
+          <w:rFonts w:eastAsia="Times New Roman" w:cs="Times New Roman"/>
+          <w:bCs/>
+          <w:szCs w:val="24"/>
+          <w:lang w:eastAsia="de-DE"/>
+        </w:rPr>
+        <w:t>(vgl. Ebbinghaus, 1885)</w:t>
+      </w:r>
+      <w:r>
+        <w:rPr>
+          <w:rFonts w:eastAsia="Times New Roman" w:cs="Times New Roman"/>
+          <w:bCs/>
+          <w:szCs w:val="24"/>
+          <w:lang w:eastAsia="de-DE"/>
+        </w:rPr>
+        <w:t>.</w:t>
+      </w:r>
+    </w:p>
+    <w:p>
+      <w:pPr>
+        <w:spacing w:after="120"/>
+        <w:contextualSpacing/>
+        <w:rPr>
+          <w:rFonts w:eastAsia="Times New Roman" w:cs="Times New Roman"/>
+          <w:bCs/>
+          <w:szCs w:val="24"/>
+          <w:lang w:eastAsia="de-DE"/>
+        </w:rPr>
+      </w:pPr>
+      <w:r>
+        <w:rPr>
+          <w:rFonts w:eastAsia="Times New Roman" w:cs="Times New Roman"/>
+          <w:bCs/>
+          <w:szCs w:val="24"/>
+          <w:lang w:eastAsia="de-DE"/>
+        </w:rPr>
+        <w:t xml:space="preserve">Klassische Systeme wie Anki basierten jahrzehntelang auf dem SM-2 Algorithmus. Dieser nutzt feste Multiplikatoren, die sich kaum an das individuelle Gedächtnisprofil des Nutzers anpassen. Dies führt entweder zu "Ease Hell" (zu häufige Wiederholungen, </w:t>
+      </w:r>
+      <w:r>
+        <w:rPr>
+          <w:rFonts w:eastAsia="Times New Roman" w:cs="Times New Roman"/>
+          <w:bCs/>
+          <w:szCs w:val="24"/>
+          <w:lang w:eastAsia="de-DE"/>
+        </w:rPr>
+        <w:lastRenderedPageBreak/>
+        <w:t xml:space="preserve">Zeitverschwendung) oder "Lapse Hell" (zu seltene Wiederholungen, Vergessen). Der FSRS-Algorithmus (Free Spaced Repetition Scheduler), basierend auf modernen Erkenntnissen des maschinellen Lernens und der Gedächtnisforschung, löst dieses Problem durch eine dynamische Vorhersage der Wahrscheinlichkeit des Abrufs (Retrievability) </w:t>
+      </w:r>
+      <w:r>
+        <w:rPr>
+          <w:rFonts w:eastAsia="Times New Roman" w:cs="Times New Roman"/>
+          <w:bCs/>
+          <w:szCs w:val="24"/>
+          <w:lang w:eastAsia="de-DE"/>
+        </w:rPr>
+        <w:t>(vgl. Ye et. Al., 2022, S. 4384)</w:t>
+      </w:r>
+      <w:r>
+        <w:rPr>
+          <w:rFonts w:eastAsia="Times New Roman" w:cs="Times New Roman"/>
+          <w:bCs/>
+          <w:szCs w:val="24"/>
+          <w:lang w:eastAsia="de-DE"/>
+        </w:rPr>
+        <w:t>.</w:t>
+      </w:r>
+    </w:p>
+    <w:p>
+      <w:pPr>
+        <w:spacing w:after="120"/>
+        <w:contextualSpacing/>
         <w:rPr>
           <w:rFonts w:eastAsia="Times New Roman" w:cs="Times New Roman"/>
           <w:b/>
           <w:szCs w:val="24"/>
           <w:lang w:eastAsia="de-DE"/>
         </w:rPr>
-        <w:t>3</w:t>
-      </w:r>
+      </w:pPr>
       <w:r>
         <w:rPr>
           <w:rFonts w:eastAsia="Times New Roman" w:cs="Times New Roman"/>
@@ -1644,7 +1089,34 @@
           <w:szCs w:val="24"/>
           <w:lang w:eastAsia="de-DE"/>
         </w:rPr>
-        <w:t>.1.1 Einleitung</w:t>
+        <w:t>3</w:t>
+      </w:r>
+      <w:r>
+        <w:rPr>
+          <w:rFonts w:eastAsia="Times New Roman" w:cs="Times New Roman"/>
+          <w:b/>
+          <w:szCs w:val="24"/>
+          <w:lang w:eastAsia="de-DE"/>
+        </w:rPr>
+        <w:t>.</w:t>
+      </w:r>
+      <w:r>
+        <w:rPr>
+          <w:rFonts w:eastAsia="Times New Roman" w:cs="Times New Roman"/>
+          <w:b/>
+          <w:szCs w:val="24"/>
+          <w:lang w:eastAsia="de-DE"/>
+        </w:rPr>
+        <w:t>1.2</w:t>
+      </w:r>
+      <w:r>
+        <w:rPr>
+          <w:rFonts w:eastAsia="Times New Roman" w:cs="Times New Roman"/>
+          <w:b/>
+          <w:szCs w:val="24"/>
+          <w:lang w:eastAsia="de-DE"/>
+        </w:rPr>
+        <w:t xml:space="preserve"> Theoretische Fundierung: Das DSR-Modell im FSRS</w:t>
       </w:r>
     </w:p>
     <w:p>
@@ -1665,17 +1137,23 @@
           <w:szCs w:val="24"/>
           <w:lang w:eastAsia="de-DE"/>
         </w:rPr>
-        <w:t xml:space="preserve">Im Kontext der Entwicklung von E-Learning-Plattformen </w:t>
+        <w:t>Im Gegensatz zu simplen regelbasierten Systemen modelliert FSRS das Gedächtnis durch drei Zustandsvariablen, bekannt als DSR-Modell:</w:t>
       </w:r>
-      <w:r>
+    </w:p>
+    <w:p>
+      <w:pPr>
+        <w:tabs>
+          <w:tab w:val="num" w:pos="720"/>
+        </w:tabs>
+        <w:spacing w:after="120"/>
+        <w:contextualSpacing/>
         <w:rPr>
           <w:rFonts w:eastAsia="Times New Roman" w:cs="Times New Roman"/>
           <w:bCs/>
           <w:szCs w:val="24"/>
           <w:lang w:eastAsia="de-DE"/>
         </w:rPr>
-        <w:t xml:space="preserve">stellt sich </w:t>
-      </w:r>
+      </w:pPr>
       <w:r>
         <w:rPr>
           <w:rFonts w:eastAsia="Times New Roman" w:cs="Times New Roman"/>
@@ -1683,17 +1161,23 @@
           <w:szCs w:val="24"/>
           <w:lang w:eastAsia="de-DE"/>
         </w:rPr>
-        <w:t xml:space="preserve">nicht nur die Frage nach der technischen Machbarkeit, sondern vor allem nach der Maximierung des "Return on Learning" – also des Verhältnisses von investierter Lernzeit zu behaltenem Wissen. Das fundamentale Problem beschrieb Hermann Ebbinghaus bereits 1885 mit der Vergessenskurve: Wissen zerfällt exponentiell, wenn es nicht aktiv abgerufen wird </w:t>
+        <w:t>Difficulty (D): Die intrinsische Schwierigkeit einer Information (Skala 1–10). Sie bestimmt, wie schnell die Stabilität wächst.</w:t>
       </w:r>
-      <w:r>
+    </w:p>
+    <w:p>
+      <w:pPr>
+        <w:tabs>
+          <w:tab w:val="num" w:pos="720"/>
+        </w:tabs>
+        <w:spacing w:after="120"/>
+        <w:contextualSpacing/>
         <w:rPr>
           <w:rFonts w:eastAsia="Times New Roman" w:cs="Times New Roman"/>
           <w:bCs/>
           <w:szCs w:val="24"/>
           <w:lang w:eastAsia="de-DE"/>
         </w:rPr>
-        <w:t>(vgl. Ebbinghaus, 1885)</w:t>
-      </w:r>
+      </w:pPr>
       <w:r>
         <w:rPr>
           <w:rFonts w:eastAsia="Times New Roman" w:cs="Times New Roman"/>
@@ -1701,11 +1185,14 @@
           <w:szCs w:val="24"/>
           <w:lang w:eastAsia="de-DE"/>
         </w:rPr>
-        <w:t>.</w:t>
+        <w:t>Stability (S): Das Zeitintervall (in Tagen), in dem die Wahrscheinlichkeit, die Information abzurufen, über einem definierten Schwellenwert (z. B. 90%) bleibt.</w:t>
       </w:r>
     </w:p>
     <w:p>
       <w:pPr>
+        <w:tabs>
+          <w:tab w:val="num" w:pos="720"/>
+        </w:tabs>
         <w:spacing w:after="120"/>
         <w:contextualSpacing/>
         <w:rPr>
@@ -1722,309 +1209,7 @@
           <w:szCs w:val="24"/>
           <w:lang w:eastAsia="de-DE"/>
         </w:rPr>
-        <w:t>Klassische Systeme wie Anki basierten jahrzehntelang auf dem SM-2 Algorithmus. Dieser nutzt feste Multiplikatoren, die sich kaum an das individuelle Gedächtnisprofil des Nutzers anpassen. Dies führt entweder zu "</w:t>
-      </w:r>
-      <w:proofErr w:type="spellStart"/>
-      <w:r>
-        <w:rPr>
-          <w:rFonts w:eastAsia="Times New Roman" w:cs="Times New Roman"/>
-          <w:bCs/>
-          <w:szCs w:val="24"/>
-          <w:lang w:eastAsia="de-DE"/>
-        </w:rPr>
-        <w:t>Ease</w:t>
-      </w:r>
-      <w:proofErr w:type="spellEnd"/>
-      <w:r>
-        <w:rPr>
-          <w:rFonts w:eastAsia="Times New Roman" w:cs="Times New Roman"/>
-          <w:bCs/>
-          <w:szCs w:val="24"/>
-          <w:lang w:eastAsia="de-DE"/>
-        </w:rPr>
-        <w:t xml:space="preserve"> Hell" (zu häufige Wiederholungen, </w:t>
-      </w:r>
-      <w:r>
-        <w:rPr>
-          <w:rFonts w:eastAsia="Times New Roman" w:cs="Times New Roman"/>
-          <w:bCs/>
-          <w:szCs w:val="24"/>
-          <w:lang w:eastAsia="de-DE"/>
-        </w:rPr>
-        <w:lastRenderedPageBreak/>
-        <w:t>Zeitverschwendung) oder "</w:t>
-      </w:r>
-      <w:proofErr w:type="spellStart"/>
-      <w:r>
-        <w:rPr>
-          <w:rFonts w:eastAsia="Times New Roman" w:cs="Times New Roman"/>
-          <w:bCs/>
-          <w:szCs w:val="24"/>
-          <w:lang w:eastAsia="de-DE"/>
-        </w:rPr>
-        <w:t>Lapse</w:t>
-      </w:r>
-      <w:proofErr w:type="spellEnd"/>
-      <w:r>
-        <w:rPr>
-          <w:rFonts w:eastAsia="Times New Roman" w:cs="Times New Roman"/>
-          <w:bCs/>
-          <w:szCs w:val="24"/>
-          <w:lang w:eastAsia="de-DE"/>
-        </w:rPr>
-        <w:t xml:space="preserve"> Hell" (zu seltene Wiederholungen, Vergessen). Der FSRS-Algorithmus (Free </w:t>
-      </w:r>
-      <w:proofErr w:type="spellStart"/>
-      <w:r>
-        <w:rPr>
-          <w:rFonts w:eastAsia="Times New Roman" w:cs="Times New Roman"/>
-          <w:bCs/>
-          <w:szCs w:val="24"/>
-          <w:lang w:eastAsia="de-DE"/>
-        </w:rPr>
-        <w:t>Spaced</w:t>
-      </w:r>
-      <w:proofErr w:type="spellEnd"/>
-      <w:r>
-        <w:rPr>
-          <w:rFonts w:eastAsia="Times New Roman" w:cs="Times New Roman"/>
-          <w:bCs/>
-          <w:szCs w:val="24"/>
-          <w:lang w:eastAsia="de-DE"/>
-        </w:rPr>
-        <w:t xml:space="preserve"> Repetition Scheduler), basierend auf modernen Erkenntnissen des maschinellen Lernens und der Gedächtnisforschung, löst dieses Problem durch eine dynamische Vorhersage der Wahrscheinlichkeit des Abrufs (</w:t>
-      </w:r>
-      <w:proofErr w:type="spellStart"/>
-      <w:r>
-        <w:rPr>
-          <w:rFonts w:eastAsia="Times New Roman" w:cs="Times New Roman"/>
-          <w:bCs/>
-          <w:szCs w:val="24"/>
-          <w:lang w:eastAsia="de-DE"/>
-        </w:rPr>
-        <w:t>Retrievability</w:t>
-      </w:r>
-      <w:proofErr w:type="spellEnd"/>
-      <w:r>
-        <w:rPr>
-          <w:rFonts w:eastAsia="Times New Roman" w:cs="Times New Roman"/>
-          <w:bCs/>
-          <w:szCs w:val="24"/>
-          <w:lang w:eastAsia="de-DE"/>
-        </w:rPr>
-        <w:t xml:space="preserve">) </w:t>
-      </w:r>
-      <w:r>
-        <w:rPr>
-          <w:rFonts w:eastAsia="Times New Roman" w:cs="Times New Roman"/>
-          <w:bCs/>
-          <w:szCs w:val="24"/>
-          <w:lang w:eastAsia="de-DE"/>
-        </w:rPr>
-        <w:t xml:space="preserve">(vgl. </w:t>
-      </w:r>
-      <w:proofErr w:type="spellStart"/>
-      <w:r>
-        <w:rPr>
-          <w:rFonts w:eastAsia="Times New Roman" w:cs="Times New Roman"/>
-          <w:bCs/>
-          <w:szCs w:val="24"/>
-          <w:lang w:eastAsia="de-DE"/>
-        </w:rPr>
-        <w:t>Ye</w:t>
-      </w:r>
-      <w:proofErr w:type="spellEnd"/>
-      <w:r>
-        <w:rPr>
-          <w:rFonts w:eastAsia="Times New Roman" w:cs="Times New Roman"/>
-          <w:bCs/>
-          <w:szCs w:val="24"/>
-          <w:lang w:eastAsia="de-DE"/>
-        </w:rPr>
-        <w:t xml:space="preserve"> et. Al., 2022, S. 4384)</w:t>
-      </w:r>
-      <w:r>
-        <w:rPr>
-          <w:rFonts w:eastAsia="Times New Roman" w:cs="Times New Roman"/>
-          <w:bCs/>
-          <w:szCs w:val="24"/>
-          <w:lang w:eastAsia="de-DE"/>
-        </w:rPr>
-        <w:t>.</w:t>
-      </w:r>
-    </w:p>
-    <w:p>
-      <w:pPr>
-        <w:spacing w:after="120"/>
-        <w:contextualSpacing/>
-        <w:rPr>
-          <w:rFonts w:eastAsia="Times New Roman" w:cs="Times New Roman"/>
-          <w:b/>
-          <w:szCs w:val="24"/>
-          <w:lang w:eastAsia="de-DE"/>
-        </w:rPr>
-      </w:pPr>
-      <w:r>
-        <w:rPr>
-          <w:rFonts w:eastAsia="Times New Roman" w:cs="Times New Roman"/>
-          <w:b/>
-          <w:szCs w:val="24"/>
-          <w:lang w:eastAsia="de-DE"/>
-        </w:rPr>
-        <w:t>3</w:t>
-      </w:r>
-      <w:r>
-        <w:rPr>
-          <w:rFonts w:eastAsia="Times New Roman" w:cs="Times New Roman"/>
-          <w:b/>
-          <w:szCs w:val="24"/>
-          <w:lang w:eastAsia="de-DE"/>
-        </w:rPr>
-        <w:t>.</w:t>
-      </w:r>
-      <w:r>
-        <w:rPr>
-          <w:rFonts w:eastAsia="Times New Roman" w:cs="Times New Roman"/>
-          <w:b/>
-          <w:szCs w:val="24"/>
-          <w:lang w:eastAsia="de-DE"/>
-        </w:rPr>
-        <w:t>1.2</w:t>
-      </w:r>
-      <w:r>
-        <w:rPr>
-          <w:rFonts w:eastAsia="Times New Roman" w:cs="Times New Roman"/>
-          <w:b/>
-          <w:szCs w:val="24"/>
-          <w:lang w:eastAsia="de-DE"/>
-        </w:rPr>
-        <w:t xml:space="preserve"> Theoretische Fundierung: Das DSR-Modell im FSRS</w:t>
-      </w:r>
-    </w:p>
-    <w:p>
-      <w:pPr>
-        <w:spacing w:after="120"/>
-        <w:contextualSpacing/>
-        <w:rPr>
-          <w:rFonts w:eastAsia="Times New Roman" w:cs="Times New Roman"/>
-          <w:bCs/>
-          <w:szCs w:val="24"/>
-          <w:lang w:eastAsia="de-DE"/>
-        </w:rPr>
-      </w:pPr>
-      <w:r>
-        <w:rPr>
-          <w:rFonts w:eastAsia="Times New Roman" w:cs="Times New Roman"/>
-          <w:bCs/>
-          <w:szCs w:val="24"/>
-          <w:lang w:eastAsia="de-DE"/>
-        </w:rPr>
-        <w:t>Im Gegensatz zu simplen regelbasierten Systemen modelliert FSRS das Gedächtnis durch drei Zustandsvariablen, bekannt als DSR-Modell:</w:t>
-      </w:r>
-    </w:p>
-    <w:p>
-      <w:pPr>
-        <w:tabs>
-          <w:tab w:val="num" w:pos="720"/>
-        </w:tabs>
-        <w:spacing w:after="120"/>
-        <w:contextualSpacing/>
-        <w:rPr>
-          <w:rFonts w:eastAsia="Times New Roman" w:cs="Times New Roman"/>
-          <w:bCs/>
-          <w:szCs w:val="24"/>
-          <w:lang w:eastAsia="de-DE"/>
-        </w:rPr>
-      </w:pPr>
-      <w:proofErr w:type="spellStart"/>
-      <w:r>
-        <w:rPr>
-          <w:rFonts w:eastAsia="Times New Roman" w:cs="Times New Roman"/>
-          <w:bCs/>
-          <w:szCs w:val="24"/>
-          <w:lang w:eastAsia="de-DE"/>
-        </w:rPr>
-        <w:t>Difficulty</w:t>
-      </w:r>
-      <w:proofErr w:type="spellEnd"/>
-      <w:r>
-        <w:rPr>
-          <w:rFonts w:eastAsia="Times New Roman" w:cs="Times New Roman"/>
-          <w:bCs/>
-          <w:szCs w:val="24"/>
-          <w:lang w:eastAsia="de-DE"/>
-        </w:rPr>
-        <w:t xml:space="preserve"> (D): Die intrinsische Schwierigkeit einer Information (Skala 1–10). Sie bestimmt, wie schnell die Stabilität wächst.</w:t>
-      </w:r>
-    </w:p>
-    <w:p>
-      <w:pPr>
-        <w:tabs>
-          <w:tab w:val="num" w:pos="720"/>
-        </w:tabs>
-        <w:spacing w:after="120"/>
-        <w:contextualSpacing/>
-        <w:rPr>
-          <w:rFonts w:eastAsia="Times New Roman" w:cs="Times New Roman"/>
-          <w:bCs/>
-          <w:szCs w:val="24"/>
-          <w:lang w:eastAsia="de-DE"/>
-        </w:rPr>
-      </w:pPr>
-      <w:proofErr w:type="spellStart"/>
-      <w:r>
-        <w:rPr>
-          <w:rFonts w:eastAsia="Times New Roman" w:cs="Times New Roman"/>
-          <w:bCs/>
-          <w:szCs w:val="24"/>
-          <w:lang w:eastAsia="de-DE"/>
-        </w:rPr>
-        <w:t>Stability</w:t>
-      </w:r>
-      <w:proofErr w:type="spellEnd"/>
-      <w:r>
-        <w:rPr>
-          <w:rFonts w:eastAsia="Times New Roman" w:cs="Times New Roman"/>
-          <w:bCs/>
-          <w:szCs w:val="24"/>
-          <w:lang w:eastAsia="de-DE"/>
-        </w:rPr>
-        <w:t xml:space="preserve"> (S): Das Zeitintervall (in Tagen), in dem die Wahrscheinlichkeit, die Information abzurufen, über einem definierten Schwellenwert (z. B. 90%) bleibt.</w:t>
-      </w:r>
-    </w:p>
-    <w:p>
-      <w:pPr>
-        <w:tabs>
-          <w:tab w:val="num" w:pos="720"/>
-        </w:tabs>
-        <w:spacing w:after="120"/>
-        <w:contextualSpacing/>
-        <w:rPr>
-          <w:rFonts w:eastAsia="Times New Roman" w:cs="Times New Roman"/>
-          <w:bCs/>
-          <w:szCs w:val="24"/>
-          <w:lang w:eastAsia="de-DE"/>
-        </w:rPr>
-      </w:pPr>
-      <w:proofErr w:type="spellStart"/>
-      <w:r>
-        <w:rPr>
-          <w:rFonts w:eastAsia="Times New Roman" w:cs="Times New Roman"/>
-          <w:bCs/>
-          <w:szCs w:val="24"/>
-          <w:lang w:eastAsia="de-DE"/>
-        </w:rPr>
-        <w:t>Retrievability</w:t>
-      </w:r>
-      <w:proofErr w:type="spellEnd"/>
-      <w:r>
-        <w:rPr>
-          <w:rFonts w:eastAsia="Times New Roman" w:cs="Times New Roman"/>
-          <w:bCs/>
-          <w:szCs w:val="24"/>
-          <w:lang w:eastAsia="de-DE"/>
-        </w:rPr>
-        <w:t xml:space="preserve"> (R): Die Wahrscheinlichkeit, eine Information zu einem spezifischen Zeitpunkt </w:t>
+        <w:t xml:space="preserve">Retrievability (R): Die Wahrscheinlichkeit, eine Information zu einem spezifischen Zeitpunkt </w:t>
       </w:r>
       <m:oMath>
         <m:r>
@@ -2067,9 +1252,8 @@
           <w:szCs w:val="24"/>
           <w:lang w:eastAsia="de-DE"/>
         </w:rPr>
-        <w:t xml:space="preserve">Die Kerninnovation von FSRS liegt in der mathematischen Beziehung dieser Variablen. </w:t>
+        <w:t xml:space="preserve">Die Kerninnovation von FSRS liegt in der mathematischen Beziehung dieser Variablen. Ye et al. (2022) beschreiben dies in ihrer Arbeit zu stochastischen Lernpfaden als Optimierungsproblem </w:t>
       </w:r>
-      <w:proofErr w:type="spellStart"/>
       <w:r>
         <w:rPr>
           <w:rFonts w:eastAsia="Times New Roman" w:cs="Times New Roman"/>
@@ -2077,46 +1261,7 @@
           <w:szCs w:val="24"/>
           <w:lang w:eastAsia="de-DE"/>
         </w:rPr>
-        <w:t>Ye</w:t>
-      </w:r>
-      <w:proofErr w:type="spellEnd"/>
-      <w:r>
-        <w:rPr>
-          <w:rFonts w:eastAsia="Times New Roman" w:cs="Times New Roman"/>
-          <w:bCs/>
-          <w:szCs w:val="24"/>
-          <w:lang w:eastAsia="de-DE"/>
-        </w:rPr>
-        <w:t xml:space="preserve"> et al. (2022) beschreiben dies in ihrer Arbeit zu stochastischen Lernpfaden als Optimierungsproblem </w:t>
-      </w:r>
-      <w:r>
-        <w:rPr>
-          <w:rFonts w:eastAsia="Times New Roman" w:cs="Times New Roman"/>
-          <w:bCs/>
-          <w:szCs w:val="24"/>
-          <w:lang w:eastAsia="de-DE"/>
-        </w:rPr>
-        <w:t xml:space="preserve">(vgl. </w:t>
-      </w:r>
-      <w:proofErr w:type="spellStart"/>
-      <w:r>
-        <w:rPr>
-          <w:rFonts w:eastAsia="Times New Roman" w:cs="Times New Roman"/>
-          <w:bCs/>
-          <w:szCs w:val="24"/>
-          <w:lang w:eastAsia="de-DE"/>
-        </w:rPr>
-        <w:t>Ye</w:t>
-      </w:r>
-      <w:proofErr w:type="spellEnd"/>
-      <w:r>
-        <w:rPr>
-          <w:rFonts w:eastAsia="Times New Roman" w:cs="Times New Roman"/>
-          <w:bCs/>
-          <w:szCs w:val="24"/>
-          <w:lang w:eastAsia="de-DE"/>
-        </w:rPr>
-        <w:t xml:space="preserve"> et. Al., 2022, S. 4381-4382)</w:t>
+        <w:t>(vgl. Ye et. Al., 2022, S. 4381-4382)</w:t>
       </w:r>
       <w:r>
         <w:rPr>
@@ -2156,19 +1301,20 @@
           <w:szCs w:val="24"/>
           <w:lang w:eastAsia="de-DE"/>
         </w:rPr>
-        <w:t xml:space="preserve"> so zu wählen, dass die </w:t>
+        <w:t xml:space="preserve"> so zu wählen, dass die Retrievability genau dem vom Nutzer gewünschten Grad (Desired Retention) entspricht.</w:t>
       </w:r>
-      <w:proofErr w:type="spellStart"/>
-      <w:r>
+    </w:p>
+    <w:p>
+      <w:pPr>
+        <w:spacing w:after="120"/>
+        <w:contextualSpacing/>
         <w:rPr>
           <w:rFonts w:eastAsia="Times New Roman" w:cs="Times New Roman"/>
           <w:bCs/>
           <w:szCs w:val="24"/>
           <w:lang w:eastAsia="de-DE"/>
         </w:rPr>
-        <w:t>Retrievability</w:t>
-      </w:r>
-      <w:proofErr w:type="spellEnd"/>
+      </w:pPr>
       <w:r>
         <w:rPr>
           <w:rFonts w:eastAsia="Times New Roman" w:cs="Times New Roman"/>
@@ -2176,19 +1322,50 @@
           <w:szCs w:val="24"/>
           <w:lang w:eastAsia="de-DE"/>
         </w:rPr>
-        <w:t xml:space="preserve"> genau dem vom Nutzer gewünschten Grad (</w:t>
+        <w:t>Die Berechnung der neuen Stabilität nach einer Wiederholung folgt dabei dem Prinzip der Desirable Difficulty: Eine erfolgreiche Wiederholung bei niedriger Retrievability (wenn man es fast vergessen hätte) führt zu einem signifikant höheren Anstieg der Stabilität als eine Wiederholung, wenn das Wissen noch frisch ist.</w:t>
       </w:r>
-      <w:proofErr w:type="spellStart"/>
+    </w:p>
+    <w:p>
+      <w:pPr>
+        <w:spacing w:after="120"/>
+        <w:contextualSpacing/>
+        <w:rPr>
+          <w:rFonts w:eastAsia="Times New Roman" w:cs="Times New Roman"/>
+          <w:b/>
+          <w:szCs w:val="24"/>
+          <w:lang w:eastAsia="de-DE"/>
+        </w:rPr>
+      </w:pPr>
       <w:r>
+        <w:rPr>
+          <w:rFonts w:eastAsia="Times New Roman" w:cs="Times New Roman"/>
+          <w:b/>
+          <w:szCs w:val="24"/>
+          <w:lang w:eastAsia="de-DE"/>
+        </w:rPr>
+        <w:t>2.1.</w:t>
+      </w:r>
+      <w:r>
+        <w:rPr>
+          <w:rFonts w:eastAsia="Times New Roman" w:cs="Times New Roman"/>
+          <w:b/>
+          <w:szCs w:val="24"/>
+          <w:lang w:eastAsia="de-DE"/>
+        </w:rPr>
+        <w:t>3 Adaptierbarkeit: Personalisierung von Retention und Zeitraum</w:t>
+      </w:r>
+    </w:p>
+    <w:p>
+      <w:pPr>
+        <w:spacing w:after="120"/>
+        <w:contextualSpacing/>
         <w:rPr>
           <w:rFonts w:eastAsia="Times New Roman" w:cs="Times New Roman"/>
           <w:bCs/>
           <w:szCs w:val="24"/>
           <w:lang w:eastAsia="de-DE"/>
         </w:rPr>
-        <w:t>Desired</w:t>
-      </w:r>
-      <w:proofErr w:type="spellEnd"/>
+      </w:pPr>
       <w:r>
         <w:rPr>
           <w:rFonts w:eastAsia="Times New Roman" w:cs="Times New Roman"/>
@@ -2196,88 +1373,7 @@
           <w:szCs w:val="24"/>
           <w:lang w:eastAsia="de-DE"/>
         </w:rPr>
-        <w:t xml:space="preserve"> Retention) entspricht.</w:t>
-      </w:r>
-    </w:p>
-    <w:p>
-      <w:pPr>
-        <w:spacing w:after="120"/>
-        <w:contextualSpacing/>
-        <w:rPr>
-          <w:rFonts w:eastAsia="Times New Roman" w:cs="Times New Roman"/>
-          <w:bCs/>
-          <w:szCs w:val="24"/>
-          <w:lang w:eastAsia="de-DE"/>
-        </w:rPr>
-      </w:pPr>
-      <w:r>
-        <w:rPr>
-          <w:rFonts w:eastAsia="Times New Roman" w:cs="Times New Roman"/>
-          <w:bCs/>
-          <w:szCs w:val="24"/>
-          <w:lang w:eastAsia="de-DE"/>
-        </w:rPr>
-        <w:t xml:space="preserve">Die Berechnung der neuen Stabilität nach einer Wiederholung folgt dabei dem Prinzip der </w:t>
-      </w:r>
-      <w:proofErr w:type="spellStart"/>
-      <w:r>
-        <w:rPr>
-          <w:rFonts w:eastAsia="Times New Roman" w:cs="Times New Roman"/>
-          <w:bCs/>
-          <w:szCs w:val="24"/>
-          <w:lang w:eastAsia="de-DE"/>
-        </w:rPr>
-        <w:t>Desirable</w:t>
-      </w:r>
-      <w:proofErr w:type="spellEnd"/>
-      <w:r>
-        <w:rPr>
-          <w:rFonts w:eastAsia="Times New Roman" w:cs="Times New Roman"/>
-          <w:bCs/>
-          <w:szCs w:val="24"/>
-          <w:lang w:eastAsia="de-DE"/>
-        </w:rPr>
-        <w:t xml:space="preserve"> </w:t>
-      </w:r>
-      <w:proofErr w:type="spellStart"/>
-      <w:r>
-        <w:rPr>
-          <w:rFonts w:eastAsia="Times New Roman" w:cs="Times New Roman"/>
-          <w:bCs/>
-          <w:szCs w:val="24"/>
-          <w:lang w:eastAsia="de-DE"/>
-        </w:rPr>
-        <w:t>Difficulty</w:t>
-      </w:r>
-      <w:proofErr w:type="spellEnd"/>
-      <w:r>
-        <w:rPr>
-          <w:rFonts w:eastAsia="Times New Roman" w:cs="Times New Roman"/>
-          <w:bCs/>
-          <w:szCs w:val="24"/>
-          <w:lang w:eastAsia="de-DE"/>
-        </w:rPr>
-        <w:t xml:space="preserve">: Eine erfolgreiche Wiederholung bei niedriger </w:t>
-      </w:r>
-      <w:proofErr w:type="spellStart"/>
-      <w:r>
-        <w:rPr>
-          <w:rFonts w:eastAsia="Times New Roman" w:cs="Times New Roman"/>
-          <w:bCs/>
-          <w:szCs w:val="24"/>
-          <w:lang w:eastAsia="de-DE"/>
-        </w:rPr>
-        <w:t>Retrievability</w:t>
-      </w:r>
-      <w:proofErr w:type="spellEnd"/>
-      <w:r>
-        <w:rPr>
-          <w:rFonts w:eastAsia="Times New Roman" w:cs="Times New Roman"/>
-          <w:bCs/>
-          <w:szCs w:val="24"/>
-          <w:lang w:eastAsia="de-DE"/>
-        </w:rPr>
-        <w:t xml:space="preserve"> (wenn man es fast vergessen hätte) führt zu einem signifikant höheren Anstieg der Stabilität als eine Wiederholung, wenn das Wissen noch frisch ist.</w:t>
+        <w:t>Für eine moderne Webanwendung ist die statische Anwendung von Algorithmen unzureichend. Aus der Sicht des Requirements Engineering müssen zwei wesentliche Use-Cases abgebildet werden: langfristiger Wissensaufbau und kurzfristiges Prüfungslernen ("Cramming"). FSRS ist hierfür prädestiniert, da es nicht auf starren Regeln basiert, sondern auf einer Wahrscheinlichkeitsfunktion.</w:t>
       </w:r>
     </w:p>
     <w:p>
@@ -2298,7 +1394,7 @@
           <w:szCs w:val="24"/>
           <w:lang w:eastAsia="de-DE"/>
         </w:rPr>
-        <w:t>2.1.</w:t>
+        <w:t>3</w:t>
       </w:r>
       <w:r>
         <w:rPr>
@@ -2307,147 +1403,16 @@
           <w:szCs w:val="24"/>
           <w:lang w:eastAsia="de-DE"/>
         </w:rPr>
-        <w:t>3 Adaptierbarkeit: Personalisierung von Retention und Zeitraum</w:t>
+        <w:t>.1.</w:t>
       </w:r>
-    </w:p>
-    <w:p>
-      <w:pPr>
-        <w:spacing w:after="120"/>
-        <w:contextualSpacing/>
-        <w:rPr>
-          <w:rFonts w:eastAsia="Times New Roman" w:cs="Times New Roman"/>
-          <w:bCs/>
-          <w:szCs w:val="24"/>
-          <w:lang w:eastAsia="de-DE"/>
-        </w:rPr>
-      </w:pPr>
       <w:r>
-        <w:rPr>
-          <w:rFonts w:eastAsia="Times New Roman" w:cs="Times New Roman"/>
-          <w:bCs/>
-          <w:szCs w:val="24"/>
-          <w:lang w:eastAsia="de-DE"/>
-        </w:rPr>
-        <w:t xml:space="preserve">Für eine moderne Webanwendung ist die statische Anwendung von Algorithmen unzureichend. Aus der Sicht des </w:t>
-      </w:r>
-      <w:proofErr w:type="spellStart"/>
-      <w:r>
-        <w:rPr>
-          <w:rFonts w:eastAsia="Times New Roman" w:cs="Times New Roman"/>
-          <w:bCs/>
-          <w:szCs w:val="24"/>
-          <w:lang w:eastAsia="de-DE"/>
-        </w:rPr>
-        <w:t>Requirements</w:t>
-      </w:r>
-      <w:proofErr w:type="spellEnd"/>
-      <w:r>
-        <w:rPr>
-          <w:rFonts w:eastAsia="Times New Roman" w:cs="Times New Roman"/>
-          <w:bCs/>
-          <w:szCs w:val="24"/>
-          <w:lang w:eastAsia="de-DE"/>
-        </w:rPr>
-        <w:t xml:space="preserve"> Engineering müssen zwei wesentliche Use-Cases abgebildet werden: langfristiger Wissensaufbau und kurzfristiges Prüfungslernen ("</w:t>
-      </w:r>
-      <w:proofErr w:type="spellStart"/>
-      <w:r>
-        <w:rPr>
-          <w:rFonts w:eastAsia="Times New Roman" w:cs="Times New Roman"/>
-          <w:bCs/>
-          <w:szCs w:val="24"/>
-          <w:lang w:eastAsia="de-DE"/>
-        </w:rPr>
-        <w:t>Cramming</w:t>
-      </w:r>
-      <w:proofErr w:type="spellEnd"/>
-      <w:r>
-        <w:rPr>
-          <w:rFonts w:eastAsia="Times New Roman" w:cs="Times New Roman"/>
-          <w:bCs/>
-          <w:szCs w:val="24"/>
-          <w:lang w:eastAsia="de-DE"/>
-        </w:rPr>
-        <w:t>"). FSRS ist hierfür prädestiniert, da es nicht auf starren Regeln basiert, sondern auf einer Wahrscheinlichkeitsfunktion.</w:t>
-      </w:r>
-    </w:p>
-    <w:p>
-      <w:pPr>
-        <w:spacing w:after="120"/>
-        <w:contextualSpacing/>
         <w:rPr>
           <w:rFonts w:eastAsia="Times New Roman" w:cs="Times New Roman"/>
           <w:b/>
           <w:szCs w:val="24"/>
           <w:lang w:eastAsia="de-DE"/>
         </w:rPr>
-      </w:pPr>
-      <w:r>
-        <w:rPr>
-          <w:rFonts w:eastAsia="Times New Roman" w:cs="Times New Roman"/>
-          <w:b/>
-          <w:szCs w:val="24"/>
-          <w:lang w:eastAsia="de-DE"/>
-        </w:rPr>
-        <w:t>3</w:t>
-      </w:r>
-      <w:r>
-        <w:rPr>
-          <w:rFonts w:eastAsia="Times New Roman" w:cs="Times New Roman"/>
-          <w:b/>
-          <w:szCs w:val="24"/>
-          <w:lang w:eastAsia="de-DE"/>
-        </w:rPr>
-        <w:t>.1.</w:t>
-      </w:r>
-      <w:r>
-        <w:rPr>
-          <w:rFonts w:eastAsia="Times New Roman" w:cs="Times New Roman"/>
-          <w:b/>
-          <w:szCs w:val="24"/>
-          <w:lang w:eastAsia="de-DE"/>
-        </w:rPr>
-        <w:t xml:space="preserve">3.1 Einstellung der </w:t>
-      </w:r>
-      <w:proofErr w:type="spellStart"/>
-      <w:r>
-        <w:rPr>
-          <w:rFonts w:eastAsia="Times New Roman" w:cs="Times New Roman"/>
-          <w:b/>
-          <w:szCs w:val="24"/>
-          <w:lang w:eastAsia="de-DE"/>
-        </w:rPr>
-        <w:t>Desired</w:t>
-      </w:r>
-      <w:proofErr w:type="spellEnd"/>
-      <w:r>
-        <w:rPr>
-          <w:rFonts w:eastAsia="Times New Roman" w:cs="Times New Roman"/>
-          <w:b/>
-          <w:szCs w:val="24"/>
-          <w:lang w:eastAsia="de-DE"/>
-        </w:rPr>
-        <w:t xml:space="preserve"> Retention (Wunsch-</w:t>
-      </w:r>
-      <w:proofErr w:type="spellStart"/>
-      <w:r>
-        <w:rPr>
-          <w:rFonts w:eastAsia="Times New Roman" w:cs="Times New Roman"/>
-          <w:b/>
-          <w:szCs w:val="24"/>
-          <w:lang w:eastAsia="de-DE"/>
-        </w:rPr>
-        <w:t>Behaltensrate</w:t>
-      </w:r>
-      <w:proofErr w:type="spellEnd"/>
-      <w:r>
-        <w:rPr>
-          <w:rFonts w:eastAsia="Times New Roman" w:cs="Times New Roman"/>
-          <w:b/>
-          <w:szCs w:val="24"/>
-          <w:lang w:eastAsia="de-DE"/>
-        </w:rPr>
-        <w:t>)</w:t>
+        <w:t>3.1 Einstellung der Desired Retention (Wunsch-Behaltensrate)</w:t>
       </w:r>
     </w:p>
     <w:p>
@@ -3073,19 +2038,58 @@
           <w:szCs w:val="24"/>
           <w:lang w:eastAsia="de-DE"/>
         </w:rPr>
-        <w:t xml:space="preserve"> basiert, die per Maximum </w:t>
+        <w:t xml:space="preserve"> basiert, die per Maximum Likelihood Estimation (MLE) oder Gradientenabstiegsverfahren trainiert werden, kann die Webanwendung für den "Crash-Kurs-Modus" einen alternativen Satz an Gewichten laden. Diese Gewichte würden eine flachere Wachstumskurve der Stabilität erzwingen, sodass Informationen in kurzen Zyklen hochfrequent wiederholt werden, ohne die langfristige Gedächtnisstruktur zu verfälschen.</w:t>
       </w:r>
-      <w:proofErr w:type="spellStart"/>
+    </w:p>
+    <w:p>
+      <w:pPr>
+        <w:spacing w:after="120"/>
+        <w:contextualSpacing/>
+        <w:rPr>
+          <w:rFonts w:eastAsia="Times New Roman" w:cs="Times New Roman"/>
+          <w:b/>
+          <w:szCs w:val="24"/>
+          <w:lang w:eastAsia="de-DE"/>
+        </w:rPr>
+      </w:pPr>
       <w:r>
+        <w:rPr>
+          <w:rFonts w:eastAsia="Times New Roman" w:cs="Times New Roman"/>
+          <w:b/>
+          <w:szCs w:val="24"/>
+          <w:lang w:eastAsia="de-DE"/>
+        </w:rPr>
+        <w:t>3</w:t>
+      </w:r>
+      <w:r>
+        <w:rPr>
+          <w:rFonts w:eastAsia="Times New Roman" w:cs="Times New Roman"/>
+          <w:b/>
+          <w:szCs w:val="24"/>
+          <w:lang w:eastAsia="de-DE"/>
+        </w:rPr>
+        <w:t>.1.</w:t>
+      </w:r>
+      <w:r>
+        <w:rPr>
+          <w:rFonts w:eastAsia="Times New Roman" w:cs="Times New Roman"/>
+          <w:b/>
+          <w:szCs w:val="24"/>
+          <w:lang w:eastAsia="de-DE"/>
+        </w:rPr>
+        <w:t>4 Konzeption der Webanwendung und Gamification</w:t>
+      </w:r>
+    </w:p>
+    <w:p>
+      <w:pPr>
+        <w:spacing w:after="120"/>
         <w:rPr>
           <w:rFonts w:eastAsia="Times New Roman" w:cs="Times New Roman"/>
           <w:bCs/>
           <w:szCs w:val="24"/>
           <w:lang w:eastAsia="de-DE"/>
         </w:rPr>
-        <w:t>Likelihood</w:t>
-      </w:r>
-      <w:proofErr w:type="spellEnd"/>
+      </w:pPr>
       <w:r>
         <w:rPr>
           <w:rFonts w:eastAsia="Times New Roman" w:cs="Times New Roman"/>
@@ -3093,9 +2097,9 @@
           <w:szCs w:val="24"/>
           <w:lang w:eastAsia="de-DE"/>
         </w:rPr>
-        <w:t xml:space="preserve"> </w:t>
+        <w:lastRenderedPageBreak/>
+        <w:t>Die technische Architektur</w:t>
       </w:r>
-      <w:proofErr w:type="spellStart"/>
       <w:r>
         <w:rPr>
           <w:rFonts w:eastAsia="Times New Roman" w:cs="Times New Roman"/>
@@ -3103,126 +2107,7 @@
           <w:szCs w:val="24"/>
           <w:lang w:eastAsia="de-DE"/>
         </w:rPr>
-        <w:t>Estimation</w:t>
-      </w:r>
-      <w:proofErr w:type="spellEnd"/>
-      <w:r>
-        <w:rPr>
-          <w:rFonts w:eastAsia="Times New Roman" w:cs="Times New Roman"/>
-          <w:bCs/>
-          <w:szCs w:val="24"/>
-          <w:lang w:eastAsia="de-DE"/>
-        </w:rPr>
-        <w:t xml:space="preserve"> (MLE) oder </w:t>
-      </w:r>
-      <w:proofErr w:type="spellStart"/>
-      <w:r>
-        <w:rPr>
-          <w:rFonts w:eastAsia="Times New Roman" w:cs="Times New Roman"/>
-          <w:bCs/>
-          <w:szCs w:val="24"/>
-          <w:lang w:eastAsia="de-DE"/>
-        </w:rPr>
-        <w:t>Gradientenabstiegsverfahren</w:t>
-      </w:r>
-      <w:proofErr w:type="spellEnd"/>
-      <w:r>
-        <w:rPr>
-          <w:rFonts w:eastAsia="Times New Roman" w:cs="Times New Roman"/>
-          <w:bCs/>
-          <w:szCs w:val="24"/>
-          <w:lang w:eastAsia="de-DE"/>
-        </w:rPr>
-        <w:t xml:space="preserve"> trainiert werden, kann die Webanwendung für den "Crash-Kurs-Modus" einen alternativen Satz an Gewichten laden. Diese Gewichte würden eine flachere Wachstumskurve der Stabilität erzwingen, sodass Informationen in kurzen Zyklen hochfrequent wiederholt werden, ohne die langfristige Gedächtnisstruktur zu verfälschen.</w:t>
-      </w:r>
-    </w:p>
-    <w:p>
-      <w:pPr>
-        <w:spacing w:after="120"/>
-        <w:contextualSpacing/>
-        <w:rPr>
-          <w:rFonts w:eastAsia="Times New Roman" w:cs="Times New Roman"/>
-          <w:b/>
-          <w:szCs w:val="24"/>
-          <w:lang w:eastAsia="de-DE"/>
-        </w:rPr>
-      </w:pPr>
-      <w:r>
-        <w:rPr>
-          <w:rFonts w:eastAsia="Times New Roman" w:cs="Times New Roman"/>
-          <w:b/>
-          <w:szCs w:val="24"/>
-          <w:lang w:eastAsia="de-DE"/>
-        </w:rPr>
-        <w:t>3</w:t>
-      </w:r>
-      <w:r>
-        <w:rPr>
-          <w:rFonts w:eastAsia="Times New Roman" w:cs="Times New Roman"/>
-          <w:b/>
-          <w:szCs w:val="24"/>
-          <w:lang w:eastAsia="de-DE"/>
-        </w:rPr>
-        <w:t>.1.</w:t>
-      </w:r>
-      <w:r>
-        <w:rPr>
-          <w:rFonts w:eastAsia="Times New Roman" w:cs="Times New Roman"/>
-          <w:b/>
-          <w:szCs w:val="24"/>
-          <w:lang w:eastAsia="de-DE"/>
-        </w:rPr>
-        <w:t>4 Konzeption der Webanwendung und Gamification</w:t>
-      </w:r>
-    </w:p>
-    <w:p>
-      <w:pPr>
-        <w:spacing w:after="120"/>
-        <w:rPr>
-          <w:rFonts w:eastAsia="Times New Roman" w:cs="Times New Roman"/>
-          <w:bCs/>
-          <w:szCs w:val="24"/>
-          <w:lang w:eastAsia="de-DE"/>
-        </w:rPr>
-      </w:pPr>
-      <w:r>
-        <w:rPr>
-          <w:rFonts w:eastAsia="Times New Roman" w:cs="Times New Roman"/>
-          <w:bCs/>
-          <w:szCs w:val="24"/>
-          <w:lang w:eastAsia="de-DE"/>
-        </w:rPr>
-        <w:lastRenderedPageBreak/>
-        <w:t>Die technische Architektur</w:t>
-      </w:r>
-      <w:r>
-        <w:rPr>
-          <w:rFonts w:eastAsia="Times New Roman" w:cs="Times New Roman"/>
-          <w:bCs/>
-          <w:szCs w:val="24"/>
-          <w:lang w:eastAsia="de-DE"/>
-        </w:rPr>
-        <w:t xml:space="preserve"> von „</w:t>
-      </w:r>
-      <w:proofErr w:type="spellStart"/>
-      <w:r>
-        <w:rPr>
-          <w:rFonts w:eastAsia="Times New Roman" w:cs="Times New Roman"/>
-          <w:bCs/>
-          <w:szCs w:val="24"/>
-          <w:lang w:eastAsia="de-DE"/>
-        </w:rPr>
-        <w:t>kardr</w:t>
-      </w:r>
-      <w:proofErr w:type="spellEnd"/>
-      <w:r>
-        <w:rPr>
-          <w:rFonts w:eastAsia="Times New Roman" w:cs="Times New Roman"/>
-          <w:bCs/>
-          <w:szCs w:val="24"/>
-          <w:lang w:eastAsia="de-DE"/>
-        </w:rPr>
-        <w:t>“ basiert auf einen NUXT UI-Backend, dort ist es möglich die mathematischen Operationen des FSRS effizient serverseitig zu berechnen.</w:t>
+        <w:t xml:space="preserve"> von „kardr“ basiert auf einen NUXT UI-Backend, dort ist es möglich die mathematischen Operationen des FSRS effizient serverseitig zu berechnen.</w:t>
       </w:r>
     </w:p>
     <w:p>
@@ -3305,27 +2190,7 @@
           <w:szCs w:val="24"/>
           <w:lang w:eastAsia="de-DE"/>
         </w:rPr>
-        <w:t xml:space="preserve">Der "Gedächtnis-Schild" (Visualisierung der </w:t>
-      </w:r>
-      <w:proofErr w:type="spellStart"/>
-      <w:r>
-        <w:rPr>
-          <w:rFonts w:eastAsia="Times New Roman" w:cs="Times New Roman"/>
-          <w:bCs/>
-          <w:szCs w:val="24"/>
-          <w:lang w:eastAsia="de-DE"/>
-        </w:rPr>
-        <w:t>Retrievability</w:t>
-      </w:r>
-      <w:proofErr w:type="spellEnd"/>
-      <w:r>
-        <w:rPr>
-          <w:rFonts w:eastAsia="Times New Roman" w:cs="Times New Roman"/>
-          <w:bCs/>
-          <w:szCs w:val="24"/>
-          <w:lang w:eastAsia="de-DE"/>
-        </w:rPr>
-        <w:t>):</w:t>
+        <w:t>Der "Gedächtnis-Schild" (Visualisierung der Retrievability):</w:t>
       </w:r>
       <w:r>
         <w:rPr>
@@ -3366,27 +2231,7 @@
           <w:szCs w:val="24"/>
           <w:lang w:eastAsia="de-DE"/>
         </w:rPr>
-        <w:t>(</w:t>
-      </w:r>
-      <w:proofErr w:type="spellStart"/>
-      <w:r>
-        <w:rPr>
-          <w:rFonts w:eastAsia="Times New Roman" w:cs="Times New Roman"/>
-          <w:bCs/>
-          <w:szCs w:val="24"/>
-          <w:lang w:eastAsia="de-DE"/>
-        </w:rPr>
-        <w:t>Retrievability</w:t>
-      </w:r>
-      <w:proofErr w:type="spellEnd"/>
-      <w:r>
-        <w:rPr>
-          <w:rFonts w:eastAsia="Times New Roman" w:cs="Times New Roman"/>
-          <w:bCs/>
-          <w:szCs w:val="24"/>
-          <w:lang w:eastAsia="de-DE"/>
-        </w:rPr>
-        <w:t xml:space="preserve">) sinkt jeden Tag. Auf der Webseite kann dies als Schild oder Energiebalken dargestellt werden, der langsam zerfällt. Dies nutzt den Loss Aversion Bias – der Nutzer loggt sich ein, um zu verhindern, dass sein Schild zerbricht (d. h. </w:t>
+        <w:t xml:space="preserve">(Retrievability) sinkt jeden Tag. Auf der Webseite kann dies als Schild oder Energiebalken dargestellt werden, der langsam zerfällt. Dies nutzt den Loss Aversion Bias – der Nutzer loggt sich ein, um zu verhindern, dass sein Schild zerbricht (d. h. </w:t>
       </w:r>
       <m:oMath>
         <m:r>
@@ -3525,7 +2370,6 @@
           <w:lang w:eastAsia="de-DE"/>
         </w:rPr>
       </w:pPr>
-      <w:proofErr w:type="spellStart"/>
       <w:r>
         <w:rPr>
           <w:rFonts w:eastAsia="Times New Roman" w:cs="Times New Roman"/>
@@ -3533,17 +2377,7 @@
           <w:szCs w:val="24"/>
           <w:lang w:eastAsia="de-DE"/>
         </w:rPr>
-        <w:t>Heatmaps</w:t>
-      </w:r>
-      <w:proofErr w:type="spellEnd"/>
-      <w:r>
-        <w:rPr>
-          <w:rFonts w:eastAsia="Times New Roman" w:cs="Times New Roman"/>
-          <w:bCs/>
-          <w:szCs w:val="24"/>
-          <w:lang w:eastAsia="de-DE"/>
-        </w:rPr>
-        <w:t xml:space="preserve"> und Vorhersagen:</w:t>
+        <w:t>Heatmaps und Vorhersagen:</w:t>
       </w:r>
       <w:r>
         <w:rPr>
@@ -3632,19 +2466,19 @@
           <w:szCs w:val="24"/>
           <w:lang w:eastAsia="de-DE"/>
         </w:rPr>
-        <w:t>Aus wirtschaftsinformatischer Sicht bietet die Implementierung von FSRS signifikante Vorteile. Die Time-</w:t>
+        <w:t>Aus wirtschaftsinformatischer Sicht bietet die Implementierung von FSRS signifikante Vorteile. Die Time-to-Competence wird minimiert, da der Algorithmus "unnötige" Wiederholungen (Overlearning) eliminiert, die bei linearen oder starren Algorithmen auftreten.</w:t>
       </w:r>
-      <w:proofErr w:type="spellStart"/>
-      <w:r>
+    </w:p>
+    <w:p>
+      <w:pPr>
+        <w:spacing w:after="120"/>
         <w:rPr>
           <w:rFonts w:eastAsia="Times New Roman" w:cs="Times New Roman"/>
           <w:bCs/>
           <w:szCs w:val="24"/>
           <w:lang w:eastAsia="de-DE"/>
         </w:rPr>
-        <w:t>to</w:t>
-      </w:r>
-      <w:proofErr w:type="spellEnd"/>
+      </w:pPr>
       <w:r>
         <w:rPr>
           <w:rFonts w:eastAsia="Times New Roman" w:cs="Times New Roman"/>
@@ -3652,9 +2486,9 @@
           <w:szCs w:val="24"/>
           <w:lang w:eastAsia="de-DE"/>
         </w:rPr>
-        <w:t>-Competence wird minimiert, da der Algorithmus "unnötige" Wiederholungen (</w:t>
+        <w:lastRenderedPageBreak/>
+        <w:t xml:space="preserve">Studien, wie die von Settles und Meeder (bezogen auf ähnliche Modelle wie Half-Life Regression), zeigen, dass adaptive Algorithmen die Lerneffizienz um bis zu 40% steigern können im Vergleich zu Standardverfahren </w:t>
       </w:r>
-      <w:proofErr w:type="spellStart"/>
       <w:r>
         <w:rPr>
           <w:rFonts w:eastAsia="Times New Roman" w:cs="Times New Roman"/>
@@ -3662,9 +2496,8 @@
           <w:szCs w:val="24"/>
           <w:lang w:eastAsia="de-DE"/>
         </w:rPr>
-        <w:t>Overlearning</w:t>
+        <w:t>(vgl. Settles et. Al., 2016, S. 1853)</w:t>
       </w:r>
-      <w:proofErr w:type="spellEnd"/>
       <w:r>
         <w:rPr>
           <w:rFonts w:eastAsia="Times New Roman" w:cs="Times New Roman"/>
@@ -3672,7 +2505,7 @@
           <w:szCs w:val="24"/>
           <w:lang w:eastAsia="de-DE"/>
         </w:rPr>
-        <w:t>) eliminiert, die bei linearen oder starren Algorithmen auftreten.</w:t>
+        <w:t>.</w:t>
       </w:r>
     </w:p>
     <w:p>
@@ -3692,20 +2525,19 @@
           <w:szCs w:val="24"/>
           <w:lang w:eastAsia="de-DE"/>
         </w:rPr>
-        <w:lastRenderedPageBreak/>
-        <w:t xml:space="preserve">Studien, wie die von </w:t>
+        <w:t>Für den Betreiber der Plattform bedeutet die Adaptierbarkeit (Retention-Slider, Zeiträume) ein Alleinstellungsmerkmal (USP) gegenüber statischen Mitbewerbern. Die Kombination aus wissenschaftlich fundierter Gedächtnisoptimierung (FSRS) und psychologisch motivierter Interface-Gestaltung (Gamification) schafft ein System, das sowohl den pädagogischen als auch den ökonomischen Anforderungen moderner Bildungssoftware gerecht wird.</w:t>
       </w:r>
-      <w:proofErr w:type="spellStart"/>
-      <w:r>
+    </w:p>
+    <w:p>
+      <w:pPr>
+        <w:spacing w:after="120"/>
         <w:rPr>
           <w:rFonts w:eastAsia="Times New Roman" w:cs="Times New Roman"/>
           <w:bCs/>
           <w:szCs w:val="24"/>
           <w:lang w:eastAsia="de-DE"/>
         </w:rPr>
-        <w:t>Settles</w:t>
-      </w:r>
-      <w:proofErr w:type="spellEnd"/>
+      </w:pPr>
       <w:r>
         <w:rPr>
           <w:rFonts w:eastAsia="Times New Roman" w:cs="Times New Roman"/>
@@ -3713,125 +2545,7 @@
           <w:szCs w:val="24"/>
           <w:lang w:eastAsia="de-DE"/>
         </w:rPr>
-        <w:t xml:space="preserve"> und Meeder (bezogen auf ähnliche Modelle wie Half-Life Regression), zeigen, dass adaptive Algorithmen die Lerneffizienz um bis zu 40% steigern können im Vergleich zu Standardverfahren </w:t>
-      </w:r>
-      <w:r>
-        <w:rPr>
-          <w:rFonts w:eastAsia="Times New Roman" w:cs="Times New Roman"/>
-          <w:bCs/>
-          <w:szCs w:val="24"/>
-          <w:lang w:eastAsia="de-DE"/>
-        </w:rPr>
-        <w:t xml:space="preserve">(vgl. </w:t>
-      </w:r>
-      <w:proofErr w:type="spellStart"/>
-      <w:r>
-        <w:rPr>
-          <w:rFonts w:eastAsia="Times New Roman" w:cs="Times New Roman"/>
-          <w:bCs/>
-          <w:szCs w:val="24"/>
-          <w:lang w:eastAsia="de-DE"/>
-        </w:rPr>
-        <w:t>Settles</w:t>
-      </w:r>
-      <w:proofErr w:type="spellEnd"/>
-      <w:r>
-        <w:rPr>
-          <w:rFonts w:eastAsia="Times New Roman" w:cs="Times New Roman"/>
-          <w:bCs/>
-          <w:szCs w:val="24"/>
-          <w:lang w:eastAsia="de-DE"/>
-        </w:rPr>
-        <w:t xml:space="preserve"> et. Al., 2016, S. 1853)</w:t>
-      </w:r>
-      <w:r>
-        <w:rPr>
-          <w:rFonts w:eastAsia="Times New Roman" w:cs="Times New Roman"/>
-          <w:bCs/>
-          <w:szCs w:val="24"/>
-          <w:lang w:eastAsia="de-DE"/>
-        </w:rPr>
-        <w:t>.</w:t>
-      </w:r>
-    </w:p>
-    <w:p>
-      <w:pPr>
-        <w:spacing w:after="120"/>
-        <w:rPr>
-          <w:rFonts w:eastAsia="Times New Roman" w:cs="Times New Roman"/>
-          <w:bCs/>
-          <w:szCs w:val="24"/>
-          <w:lang w:eastAsia="de-DE"/>
-        </w:rPr>
-      </w:pPr>
-      <w:r>
-        <w:rPr>
-          <w:rFonts w:eastAsia="Times New Roman" w:cs="Times New Roman"/>
-          <w:bCs/>
-          <w:szCs w:val="24"/>
-          <w:lang w:eastAsia="de-DE"/>
-        </w:rPr>
-        <w:t>Für den Betreiber der Plattform bedeutet die Adaptierbarkeit (Retention-Slider, Zeiträume) ein Alleinstellungsmerkmal (USP) gegenüber statischen Mitbewerbern. Die Kombination aus wissenschaftlich fundierter Gedächtnisoptimierung (FSRS) und psychologisch motivierter Interface-Gestaltung (Gamification) schafft ein System, das sowohl den pädagogischen als auch den ökonomischen Anforderungen moderner Bildungssoftware gerecht wird.</w:t>
-      </w:r>
-    </w:p>
-    <w:p>
-      <w:pPr>
-        <w:spacing w:after="120"/>
-        <w:rPr>
-          <w:rFonts w:eastAsia="Times New Roman" w:cs="Times New Roman"/>
-          <w:bCs/>
-          <w:szCs w:val="24"/>
-          <w:lang w:eastAsia="de-DE"/>
-        </w:rPr>
-      </w:pPr>
-      <w:r>
-        <w:rPr>
-          <w:rFonts w:eastAsia="Times New Roman" w:cs="Times New Roman"/>
-          <w:bCs/>
-          <w:szCs w:val="24"/>
-          <w:lang w:eastAsia="de-DE"/>
-        </w:rPr>
-        <w:t>Der nächste Schritt in der Entwicklung wäre die Implementierung einer User-</w:t>
-      </w:r>
-      <w:proofErr w:type="spellStart"/>
-      <w:r>
-        <w:rPr>
-          <w:rFonts w:eastAsia="Times New Roman" w:cs="Times New Roman"/>
-          <w:bCs/>
-          <w:szCs w:val="24"/>
-          <w:lang w:eastAsia="de-DE"/>
-        </w:rPr>
-        <w:t>specific</w:t>
-      </w:r>
-      <w:proofErr w:type="spellEnd"/>
-      <w:r>
-        <w:rPr>
-          <w:rFonts w:eastAsia="Times New Roman" w:cs="Times New Roman"/>
-          <w:bCs/>
-          <w:szCs w:val="24"/>
-          <w:lang w:eastAsia="de-DE"/>
-        </w:rPr>
-        <w:t xml:space="preserve"> </w:t>
-      </w:r>
-      <w:proofErr w:type="spellStart"/>
-      <w:r>
-        <w:rPr>
-          <w:rFonts w:eastAsia="Times New Roman" w:cs="Times New Roman"/>
-          <w:bCs/>
-          <w:szCs w:val="24"/>
-          <w:lang w:eastAsia="de-DE"/>
-        </w:rPr>
-        <w:t>Optimization</w:t>
-      </w:r>
-      <w:proofErr w:type="spellEnd"/>
-      <w:r>
-        <w:rPr>
-          <w:rFonts w:eastAsia="Times New Roman" w:cs="Times New Roman"/>
-          <w:bCs/>
-          <w:szCs w:val="24"/>
-          <w:lang w:eastAsia="de-DE"/>
-        </w:rPr>
-        <w:t>, bei der die Gewichte des Algorithmus (</w:t>
+        <w:t>Der nächste Schritt in der Entwicklung wäre die Implementierung einer User-specific Optimization, bei der die Gewichte des Algorithmus (</w:t>
       </w:r>
       <m:oMath>
         <m:r>
@@ -3858,7 +2572,7 @@
     </w:p>
     <w:p>
       <w:pPr>
-        <w:pStyle w:val="Heading1"/>
+        <w:pStyle w:val="berschrift1"/>
         <w:rPr>
           <w:rFonts w:eastAsia="Times New Roman"/>
           <w:lang w:eastAsia="de-DE"/>
@@ -3889,19 +2603,35 @@
           <w:szCs w:val="24"/>
           <w:lang w:eastAsia="de-DE"/>
         </w:rPr>
-        <w:t>Das Datenmodell von „</w:t>
+        <w:t>Das Datenmodell von „kardr“ ist auf die eindeutige, reproduzierbare Berechnung von Fälligkeiten nach FSRS ausgerichtet. Zentrale Entitäten sind Karten, Reviews und nutzerspezifische Parameter. Der Server ist dabei die Quelle der Wahrheit für alle FSRS‑Zustandsgrößen und das nächste Fälligkeitsdatum; der Client übermittelt lediglich die Bewertung eines Reviews und den verstrichenen Zeitraum. Auf diese Weise bleiben die Berechnungsregeln konsistent, und konkurrierende Änderungen lassen sich kontrolliert auflösen.</w:t>
       </w:r>
-      <w:proofErr w:type="spellStart"/>
+    </w:p>
+    <w:p>
+      <w:pPr>
+        <w:pStyle w:val="berschrift1"/>
+        <w:rPr>
+          <w:rFonts w:eastAsia="Times New Roman"/>
+          <w:lang w:eastAsia="de-DE"/>
+        </w:rPr>
+      </w:pPr>
       <w:r>
+        <w:rPr>
+          <w:rFonts w:eastAsia="Times New Roman"/>
+          <w:lang w:eastAsia="de-DE"/>
+        </w:rPr>
+        <w:t>4.1 Collections und Schema</w:t>
+      </w:r>
+    </w:p>
+    <w:p>
+      <w:pPr>
+        <w:spacing w:after="120"/>
         <w:rPr>
           <w:rFonts w:eastAsia="Times New Roman" w:cs="Times New Roman"/>
           <w:bCs/>
           <w:szCs w:val="24"/>
           <w:lang w:eastAsia="de-DE"/>
         </w:rPr>
-        <w:t>kardr</w:t>
-      </w:r>
-      <w:proofErr w:type="spellEnd"/>
+      </w:pPr>
       <w:r>
         <w:rPr>
           <w:rFonts w:eastAsia="Times New Roman" w:cs="Times New Roman"/>
@@ -3909,63 +2639,7 @@
           <w:szCs w:val="24"/>
           <w:lang w:eastAsia="de-DE"/>
         </w:rPr>
-        <w:t>“ ist auf die eindeutige, reproduzierbare Berechnung von Fälligkeiten nach FSRS ausgerichtet. Zentrale Entitäten sind Karten, Reviews und nutzerspezifische Parameter. Der Server ist dabei die Quelle der Wahrheit für alle FSRS‑Zustandsgrößen und das nächste Fälligkeitsdatum; der Client übermittelt lediglich die Bewertung eines Reviews und den verstrichenen Zeitraum. Auf diese Weise bleiben die Berechnungsregeln konsistent, und konkurrierende Änderungen lassen sich kontrolliert auflösen.</w:t>
-      </w:r>
-    </w:p>
-    <w:p>
-      <w:pPr>
-        <w:pStyle w:val="Heading1"/>
-        <w:rPr>
-          <w:rFonts w:eastAsia="Times New Roman"/>
-          <w:lang w:eastAsia="de-DE"/>
-        </w:rPr>
-      </w:pPr>
-      <w:r>
-        <w:rPr>
-          <w:rFonts w:eastAsia="Times New Roman"/>
-          <w:lang w:eastAsia="de-DE"/>
-        </w:rPr>
-        <w:t>4.1 Collections und Schema</w:t>
-      </w:r>
-    </w:p>
-    <w:p>
-      <w:pPr>
-        <w:spacing w:after="120"/>
-        <w:rPr>
-          <w:rFonts w:eastAsia="Times New Roman" w:cs="Times New Roman"/>
-          <w:bCs/>
-          <w:szCs w:val="24"/>
-          <w:lang w:eastAsia="de-DE"/>
-        </w:rPr>
-      </w:pPr>
-      <w:r>
-        <w:rPr>
-          <w:rFonts w:eastAsia="Times New Roman" w:cs="Times New Roman"/>
-          <w:bCs/>
-          <w:szCs w:val="24"/>
-          <w:lang w:eastAsia="de-DE"/>
-        </w:rPr>
-        <w:t xml:space="preserve">Karten repräsentieren den Lerninhalt und tragen neben Textfeldern wie Vorderseite, Rückseite und optionalen Tags die für FSRS relevanten Zustandsgrößen. Für die Planung wesentlich sind die zuletzt bekannte Stabilität S, eine Schätzung der Schwierigkeit D und die Zeitmarken „zuletzt wiederholt“ sowie „fällig ab“. Die </w:t>
-      </w:r>
-      <w:proofErr w:type="spellStart"/>
-      <w:r>
-        <w:rPr>
-          <w:rFonts w:eastAsia="Times New Roman" w:cs="Times New Roman"/>
-          <w:bCs/>
-          <w:szCs w:val="24"/>
-          <w:lang w:eastAsia="de-DE"/>
-        </w:rPr>
-        <w:t>Retrievability</w:t>
-      </w:r>
-      <w:proofErr w:type="spellEnd"/>
-      <w:r>
-        <w:rPr>
-          <w:rFonts w:eastAsia="Times New Roman" w:cs="Times New Roman"/>
-          <w:bCs/>
-          <w:szCs w:val="24"/>
-          <w:lang w:eastAsia="de-DE"/>
-        </w:rPr>
-        <w:t xml:space="preserve"> R wird nicht dauerhaft gespeichert, sondern bei Bedarf aus S und der verstrichenen Zeit abgeleitet. Zusätzlich hält eine Karte einfache Zähler wie die Anzahl der Wiederholungen </w:t>
+        <w:t xml:space="preserve">Karten repräsentieren den Lerninhalt und tragen neben Textfeldern wie Vorderseite, Rückseite und optionalen Tags die für FSRS relevanten Zustandsgrößen. Für die Planung wesentlich sind die zuletzt bekannte Stabilität S, eine Schätzung der Schwierigkeit D und die Zeitmarken „zuletzt wiederholt“ sowie „fällig ab“. Die Retrievability R wird nicht dauerhaft gespeichert, sondern bei Bedarf aus S und der verstrichenen Zeit abgeleitet. Zusätzlich hält eine Karte einfache Zähler wie die Anzahl der Wiederholungen </w:t>
       </w:r>
       <w:r>
         <w:rPr>
@@ -4015,19 +2689,19 @@
           <w:szCs w:val="24"/>
           <w:lang w:eastAsia="de-DE"/>
         </w:rPr>
-        <w:t xml:space="preserve">Nutzerspezifische Parameter kapseln individuelle Einstellungen, die in die Planung einfließen. Dazu zählen die gewünschte </w:t>
+        <w:t>Nutzerspezifische Parameter kapseln individuelle Einstellungen, die in die Planung einfließen. Dazu zählen die gewünschte Behaltensrate (Desired Retention) und optional ein Deadline‑Zeitpunkt, der Intervalle in einem definierten Zeitraum kappen darf. Ergänzend können technische Felder wie Zeitzone oder eine Versionsangabe der verwendeten FSRS‑Gewichte abgelegt werden, damit Berechnungsergebnisse auch bei zukünftigen Änderungen der Gewichte nachvollziehbar bleiben.</w:t>
       </w:r>
-      <w:proofErr w:type="spellStart"/>
-      <w:r>
+    </w:p>
+    <w:p>
+      <w:pPr>
+        <w:spacing w:after="120"/>
         <w:rPr>
           <w:rFonts w:eastAsia="Times New Roman" w:cs="Times New Roman"/>
           <w:bCs/>
           <w:szCs w:val="24"/>
           <w:lang w:eastAsia="de-DE"/>
         </w:rPr>
-        <w:t>Behaltensrate</w:t>
-      </w:r>
-      <w:proofErr w:type="spellEnd"/>
+      </w:pPr>
       <w:r>
         <w:rPr>
           <w:rFonts w:eastAsia="Times New Roman" w:cs="Times New Roman"/>
@@ -4035,83 +2709,23 @@
           <w:szCs w:val="24"/>
           <w:lang w:eastAsia="de-DE"/>
         </w:rPr>
-        <w:t xml:space="preserve"> (</w:t>
+        <w:t>Zur Effizienz definiert das Schema Indizes auf fällige Karten pro Nutzerin bzw. Nutzer sowie auf die Review‑Historie einer Karte. So können anstehende Wiederholungen schnell ermittelt und chronologisch verarbeitet werden. Fremdschlüsselbeziehungen sorgen dafür, dass zu einer Karte nur Reviews derselben Eigentümerin bzw. desselben Eigentümers existieren und dass Löschvorgänge konsistent sind.</w:t>
       </w:r>
-      <w:proofErr w:type="spellStart"/>
-      <w:r>
+    </w:p>
+    <w:p>
+      <w:pPr>
+        <w:spacing w:after="120"/>
         <w:rPr>
           <w:rFonts w:eastAsia="Times New Roman" w:cs="Times New Roman"/>
           <w:bCs/>
           <w:szCs w:val="24"/>
           <w:lang w:eastAsia="de-DE"/>
         </w:rPr>
-        <w:t>Desired</w:t>
-      </w:r>
-      <w:proofErr w:type="spellEnd"/>
-      <w:r>
-        <w:rPr>
-          <w:rFonts w:eastAsia="Times New Roman" w:cs="Times New Roman"/>
-          <w:bCs/>
-          <w:szCs w:val="24"/>
-          <w:lang w:eastAsia="de-DE"/>
-        </w:rPr>
-        <w:t xml:space="preserve"> Retention) und optional </w:t>
-      </w:r>
-      <w:proofErr w:type="gramStart"/>
-      <w:r>
-        <w:rPr>
-          <w:rFonts w:eastAsia="Times New Roman" w:cs="Times New Roman"/>
-          <w:bCs/>
-          <w:szCs w:val="24"/>
-          <w:lang w:eastAsia="de-DE"/>
-        </w:rPr>
-        <w:t>ein Deadline</w:t>
-      </w:r>
-      <w:proofErr w:type="gramEnd"/>
-      <w:r>
-        <w:rPr>
-          <w:rFonts w:eastAsia="Times New Roman" w:cs="Times New Roman"/>
-          <w:bCs/>
-          <w:szCs w:val="24"/>
-          <w:lang w:eastAsia="de-DE"/>
-        </w:rPr>
-        <w:t>‑Zeitpunkt, der Intervalle in einem definierten Zeitraum kappen darf. Ergänzend können technische Felder wie Zeitzone oder eine Versionsangabe der verwendeten FSRS‑Gewichte abgelegt werden, damit Berechnungsergebnisse auch bei zukünftigen Änderungen der Gewichte nachvollziehbar bleiben.</w:t>
-      </w:r>
+      </w:pPr>
     </w:p>
     <w:p>
       <w:pPr>
-        <w:spacing w:after="120"/>
-        <w:rPr>
-          <w:rFonts w:eastAsia="Times New Roman" w:cs="Times New Roman"/>
-          <w:bCs/>
-          <w:szCs w:val="24"/>
-          <w:lang w:eastAsia="de-DE"/>
-        </w:rPr>
-      </w:pPr>
-      <w:r>
-        <w:rPr>
-          <w:rFonts w:eastAsia="Times New Roman" w:cs="Times New Roman"/>
-          <w:bCs/>
-          <w:szCs w:val="24"/>
-          <w:lang w:eastAsia="de-DE"/>
-        </w:rPr>
-        <w:t>Zur Effizienz definiert das Schema Indizes auf fällige Karten pro Nutzerin bzw. Nutzer sowie auf die Review‑Historie einer Karte. So können anstehende Wiederholungen schnell ermittelt und chronologisch verarbeitet werden. Fremdschlüsselbeziehungen sorgen dafür, dass zu einer Karte nur Reviews derselben Eigentümerin bzw. desselben Eigentümers existieren und dass Löschvorgänge konsistent sind.</w:t>
-      </w:r>
-    </w:p>
-    <w:p>
-      <w:pPr>
-        <w:spacing w:after="120"/>
-        <w:rPr>
-          <w:rFonts w:eastAsia="Times New Roman" w:cs="Times New Roman"/>
-          <w:bCs/>
-          <w:szCs w:val="24"/>
-          <w:lang w:eastAsia="de-DE"/>
-        </w:rPr>
-      </w:pPr>
-    </w:p>
-    <w:p>
-      <w:pPr>
-        <w:pStyle w:val="Heading1"/>
+        <w:pStyle w:val="berschrift1"/>
         <w:rPr>
           <w:rFonts w:eastAsia="Times New Roman"/>
           <w:lang w:eastAsia="de-DE"/>
@@ -4192,19 +2806,35 @@
           <w:szCs w:val="24"/>
           <w:lang w:eastAsia="de-DE"/>
         </w:rPr>
-        <w:t xml:space="preserve">Die API schirmt die </w:t>
+        <w:t>Die API schirmt die Persistenzschicht gegenüber dem Frontend klar ab. Endpunkte nehmen nur die minimal notwendigen Informationen entgegen und liefern den aktualisierten Kartenzustand zusammen mit der nächsten Fälligkeit zurück. Dadurch bleibt der Client schlank, und die Geschäftsregeln liegen zentral auf dem Server, wo sie geloggt, versioniert und getestet werden können. Zusammen mit den Migrationen entsteht so ein Datenmodell, das sowohl lesbar als auch robust ist und die Grundlage für eine faire, kompetitive Nutzung von „kardr“ bildet, ohne die Integrität der FSRS‑Planung zu gefährden.</w:t>
       </w:r>
-      <w:proofErr w:type="spellStart"/>
+    </w:p>
+    <w:p>
+      <w:pPr>
+        <w:pStyle w:val="berschrift1"/>
+        <w:rPr>
+          <w:rFonts w:eastAsia="Times New Roman"/>
+          <w:lang w:eastAsia="de-DE"/>
+        </w:rPr>
+      </w:pPr>
       <w:r>
+        <w:rPr>
+          <w:rFonts w:eastAsia="Times New Roman"/>
+          <w:lang w:eastAsia="de-DE"/>
+        </w:rPr>
+        <w:t>5 Backend‑Integration</w:t>
+      </w:r>
+    </w:p>
+    <w:p>
+      <w:pPr>
+        <w:spacing w:after="120"/>
         <w:rPr>
           <w:rFonts w:eastAsia="Times New Roman" w:cs="Times New Roman"/>
           <w:bCs/>
           <w:szCs w:val="24"/>
           <w:lang w:eastAsia="de-DE"/>
         </w:rPr>
-        <w:t>Persistenzschicht</w:t>
-      </w:r>
-      <w:proofErr w:type="spellEnd"/>
+      </w:pPr>
       <w:r>
         <w:rPr>
           <w:rFonts w:eastAsia="Times New Roman" w:cs="Times New Roman"/>
@@ -4212,128 +2842,12 @@
           <w:szCs w:val="24"/>
           <w:lang w:eastAsia="de-DE"/>
         </w:rPr>
-        <w:t xml:space="preserve"> gegenüber dem Frontend klar ab. Endpunkte nehmen nur die minimal notwendigen Informationen entgegen und liefern den aktualisierten Kartenzustand zusammen mit der nächsten Fälligkeit zurück. Dadurch bleibt der Client schlank, und die Geschäftsregeln liegen zentral auf dem Server, wo sie geloggt, versioniert und getestet werden können. Zusammen mit den Migrationen entsteht so ein Datenmodell, das sowohl lesbar als auch robust ist und die Grundlage für eine faire, kompetitive Nutzung von „</w:t>
-      </w:r>
-      <w:proofErr w:type="spellStart"/>
-      <w:r>
-        <w:rPr>
-          <w:rFonts w:eastAsia="Times New Roman" w:cs="Times New Roman"/>
-          <w:bCs/>
-          <w:szCs w:val="24"/>
-          <w:lang w:eastAsia="de-DE"/>
-        </w:rPr>
-        <w:t>kardr</w:t>
-      </w:r>
-      <w:proofErr w:type="spellEnd"/>
-      <w:r>
-        <w:rPr>
-          <w:rFonts w:eastAsia="Times New Roman" w:cs="Times New Roman"/>
-          <w:bCs/>
-          <w:szCs w:val="24"/>
-          <w:lang w:eastAsia="de-DE"/>
-        </w:rPr>
-        <w:t>“ bildet, ohne die Integrität der FSRS‑Planung zu gefährden.</w:t>
+        <w:t>Die Backend‑Integration von „kardr“ bündelt Authentifizierung, Persistenz und die serverseitige FSRS‑Berechnung hinter klaren HTTP‑Schnittstellen. Ziel ist, dass alle zustandsändernden Operationen – insbesondere das Verbuchen eines Reviews – deterministisch und nachvollziehbar auf dem Server ausgeführt werden. Dadurch bleiben Berechnungsregeln, Gewichte und Zeitbezug konsistent, Manipulationen auf dem Client werden vermieden und konkurrierende Änderungen lassen sich kontrolliert behandeln. Der Go‑Dienst registriert dazu kundenspezifische Routen an PocketBase, nutzt die bereitgestellte Datenbankschicht transaktional und versieht Antworten mit den aktualisierten FSRS‑Zuständen, damit das Frontend ohne eigene Algorithmik reagieren kann.</w:t>
       </w:r>
     </w:p>
     <w:p>
       <w:pPr>
-        <w:pStyle w:val="Heading1"/>
-        <w:rPr>
-          <w:rFonts w:eastAsia="Times New Roman"/>
-          <w:lang w:eastAsia="de-DE"/>
-        </w:rPr>
-      </w:pPr>
-      <w:r>
-        <w:rPr>
-          <w:rFonts w:eastAsia="Times New Roman"/>
-          <w:lang w:eastAsia="de-DE"/>
-        </w:rPr>
-        <w:t>5 Backend‑Integration</w:t>
-      </w:r>
-    </w:p>
-    <w:p>
-      <w:pPr>
-        <w:spacing w:after="120"/>
-        <w:rPr>
-          <w:rFonts w:eastAsia="Times New Roman" w:cs="Times New Roman"/>
-          <w:bCs/>
-          <w:szCs w:val="24"/>
-          <w:lang w:eastAsia="de-DE"/>
-        </w:rPr>
-      </w:pPr>
-      <w:r>
-        <w:rPr>
-          <w:rFonts w:eastAsia="Times New Roman" w:cs="Times New Roman"/>
-          <w:bCs/>
-          <w:szCs w:val="24"/>
-          <w:lang w:eastAsia="de-DE"/>
-        </w:rPr>
-        <w:t>Die Backend‑Integration von „</w:t>
-      </w:r>
-      <w:proofErr w:type="spellStart"/>
-      <w:r>
-        <w:rPr>
-          <w:rFonts w:eastAsia="Times New Roman" w:cs="Times New Roman"/>
-          <w:bCs/>
-          <w:szCs w:val="24"/>
-          <w:lang w:eastAsia="de-DE"/>
-        </w:rPr>
-        <w:t>kardr</w:t>
-      </w:r>
-      <w:proofErr w:type="spellEnd"/>
-      <w:r>
-        <w:rPr>
-          <w:rFonts w:eastAsia="Times New Roman" w:cs="Times New Roman"/>
-          <w:bCs/>
-          <w:szCs w:val="24"/>
-          <w:lang w:eastAsia="de-DE"/>
-        </w:rPr>
-        <w:t xml:space="preserve">“ bündelt Authentifizierung, Persistenz und die serverseitige FSRS‑Berechnung hinter klaren HTTP‑Schnittstellen. Ziel ist, dass alle zustandsändernden Operationen – insbesondere das Verbuchen eines Reviews – deterministisch und nachvollziehbar auf dem Server ausgeführt werden. Dadurch bleiben Berechnungsregeln, Gewichte und Zeitbezug konsistent, Manipulationen auf dem Client werden vermieden und konkurrierende Änderungen lassen sich kontrolliert behandeln. </w:t>
-      </w:r>
-      <w:proofErr w:type="gramStart"/>
-      <w:r>
-        <w:rPr>
-          <w:rFonts w:eastAsia="Times New Roman" w:cs="Times New Roman"/>
-          <w:bCs/>
-          <w:szCs w:val="24"/>
-          <w:lang w:eastAsia="de-DE"/>
-        </w:rPr>
-        <w:t>Der Go</w:t>
-      </w:r>
-      <w:proofErr w:type="gramEnd"/>
-      <w:r>
-        <w:rPr>
-          <w:rFonts w:eastAsia="Times New Roman" w:cs="Times New Roman"/>
-          <w:bCs/>
-          <w:szCs w:val="24"/>
-          <w:lang w:eastAsia="de-DE"/>
-        </w:rPr>
-        <w:t xml:space="preserve">‑Dienst registriert dazu kundenspezifische Routen an </w:t>
-      </w:r>
-      <w:proofErr w:type="spellStart"/>
-      <w:r>
-        <w:rPr>
-          <w:rFonts w:eastAsia="Times New Roman" w:cs="Times New Roman"/>
-          <w:bCs/>
-          <w:szCs w:val="24"/>
-          <w:lang w:eastAsia="de-DE"/>
-        </w:rPr>
-        <w:t>PocketBase</w:t>
-      </w:r>
-      <w:proofErr w:type="spellEnd"/>
-      <w:r>
-        <w:rPr>
-          <w:rFonts w:eastAsia="Times New Roman" w:cs="Times New Roman"/>
-          <w:bCs/>
-          <w:szCs w:val="24"/>
-          <w:lang w:eastAsia="de-DE"/>
-        </w:rPr>
-        <w:t>, nutzt die bereitgestellte Datenbankschicht transaktional und versieht Antworten mit den aktualisierten FSRS‑Zuständen, damit das Frontend ohne eigene Algorithmik reagieren kann.</w:t>
-      </w:r>
-    </w:p>
-    <w:p>
-      <w:pPr>
-        <w:pStyle w:val="Heading1"/>
+        <w:pStyle w:val="berschrift1"/>
         <w:rPr>
           <w:rFonts w:eastAsia="Times New Roman"/>
           <w:lang w:eastAsia="de-DE"/>
@@ -4365,29 +2879,46 @@
           <w:szCs w:val="24"/>
           <w:lang w:eastAsia="de-DE"/>
         </w:rPr>
-        <w:t xml:space="preserve">Die zentrale Zustandsänderung erfolgt über einen Review‑Endpunkt, der die Bewertung einer Karte samt verstrichener Zeit entgegennimmt und das nächste Fälligkeitsdatum berechnet. Ergänzend stellt das Backend eine Abfrage fälliger Karten bereit, sodass das Frontend den Review‑Stapel nutzerbezogen laden kann. Nutzerinnen und Nutzer können ihre FSRS‑Parameter – insbesondere die gewünschte </w:t>
+        <w:t>Die zentrale Zustandsänderung erfolgt über einen Review‑Endpunkt, der die Bewertung einer Karte samt verstrichener Zeit entgegennimmt und das nächste Fälligkeitsdatum berechnet. Ergänzend stellt das Backend eine Abfrage fälliger Karten bereit, sodass das Frontend den Review‑Stapel nutzerbezogen laden kann. Nutzerinnen und Nutzer können ihre FSRS‑Parameter – insbesondere die gewünschte Behaltensrate und optional eine Deadline – über einen eigenen Einstellungs‑Endpunkt setzen. Für die kompetitive Motivation aggregiert der Server belastbare Kennzahlen aus der Review‑Historie und stellt sie über eine Lese‑Schnittstelle bereit; damit lassen sich Ranglisten oder Vergleiche darstellen, ohne dass der Client Rohdaten interpretieren muss. Die genauen Pfade und Felder sind in der API‑Spezifikation im Anhang beschrieben und werden versioniert vorgehalten, damit sich Änderungen kontrolliert ausrollen lassen.</w:t>
       </w:r>
-      <w:proofErr w:type="spellStart"/>
-      <w:r>
+    </w:p>
+    <w:p>
+      <w:pPr>
+        <w:spacing w:after="120"/>
         <w:rPr>
           <w:rFonts w:eastAsia="Times New Roman" w:cs="Times New Roman"/>
           <w:bCs/>
           <w:szCs w:val="24"/>
           <w:lang w:eastAsia="de-DE"/>
         </w:rPr>
-        <w:t>Behaltensrate</w:t>
+      </w:pPr>
+    </w:p>
+    <w:p>
+      <w:pPr>
+        <w:pStyle w:val="berschrift1"/>
+        <w:rPr>
+          <w:rFonts w:eastAsia="Times New Roman"/>
+          <w:lang w:eastAsia="de-DE"/>
+        </w:rPr>
+      </w:pPr>
+      <w:r>
+        <w:rPr>
+          <w:rFonts w:eastAsia="Times New Roman"/>
+          <w:lang w:eastAsia="de-DE"/>
+        </w:rPr>
+        <w:t>5.2 Scheduling‑Pipeline und Serverlogik</w:t>
       </w:r>
-      <w:proofErr w:type="spellEnd"/>
-      <w:r>
+    </w:p>
+    <w:p>
+      <w:pPr>
+        <w:spacing w:after="120"/>
         <w:rPr>
           <w:rFonts w:eastAsia="Times New Roman" w:cs="Times New Roman"/>
           <w:bCs/>
           <w:szCs w:val="24"/>
           <w:lang w:eastAsia="de-DE"/>
         </w:rPr>
-        <w:t xml:space="preserve"> und optional eine Deadline – über einen eigenen </w:t>
-      </w:r>
-      <w:proofErr w:type="spellStart"/>
+      </w:pPr>
       <w:r>
         <w:rPr>
           <w:rFonts w:eastAsia="Times New Roman" w:cs="Times New Roman"/>
@@ -4395,164 +2926,27 @@
           <w:szCs w:val="24"/>
           <w:lang w:eastAsia="de-DE"/>
         </w:rPr>
-        <w:t>Einstellungs</w:t>
+        <w:t>Nach Eingang eines Review‑Requests validiert der Server zunächst Identität und Zugriffsrechte und lädt den aktuellen Kartenzustand zusammen mit den nutzerspezifischen Parametern. Aus der gespeicherten Stabilität und der seit der letzten Wiederholung verstrichenen Zeit wird die Abrufwahrscheinlichkeit abgeleitet. Auf Basis der Bewertung berechnet der Server die neue Stabilität nach den FSRS‑Regeln und leitet daraus das nächste Intervall ab; falls eine Deadline gesetzt ist, wird das Ergebnis auf das zulässige Zeitfenster gekappt. Anschließend aktualisiert der Server Karte und Review‑Protokoll in einer gemeinsamen Transaktion und antwortet mit dem neuen Kartenzustand inklusive nächster Fälligkeit. Die gesamte Berechnung findet auf dem Server statt, sodass Ergebnisse bei gleicher Eingabe reproduzierbar sind und keine divergierenden Client‑Implementierungen entstehen.</w:t>
       </w:r>
-      <w:proofErr w:type="spellEnd"/>
-      <w:r>
+    </w:p>
+    <w:p>
+      <w:pPr>
+        <w:spacing w:after="120"/>
         <w:rPr>
           <w:rFonts w:eastAsia="Times New Roman" w:cs="Times New Roman"/>
           <w:bCs/>
           <w:szCs w:val="24"/>
           <w:lang w:eastAsia="de-DE"/>
         </w:rPr>
-        <w:t>‑Endpunkt setzen. Für die kompetitive Motivation aggregiert der Server belastbare Kennzahlen aus der Review‑Historie und stellt sie über eine Lese‑Schnittstelle bereit; damit lassen sich Ranglisten oder Vergleiche darstellen, ohne dass der Client Rohdaten interpretieren muss. Die genauen Pfade und Felder sind in der API‑Spezifikation im Anhang beschrieben und werden versioniert vorgehalten, damit sich Änderungen kontrolliert ausrollen lassen.</w:t>
-      </w:r>
-    </w:p>
-    <w:p>
-      <w:pPr>
-        <w:spacing w:after="120"/>
+      </w:pPr>
+      <w:r>
         <w:rPr>
           <w:rFonts w:eastAsia="Times New Roman" w:cs="Times New Roman"/>
           <w:bCs/>
           <w:szCs w:val="24"/>
           <w:lang w:eastAsia="de-DE"/>
         </w:rPr>
-      </w:pPr>
-    </w:p>
-    <w:p>
-      <w:pPr>
-        <w:pStyle w:val="Heading1"/>
-        <w:rPr>
-          <w:rFonts w:eastAsia="Times New Roman"/>
-          <w:lang w:eastAsia="de-DE"/>
-        </w:rPr>
-      </w:pPr>
-      <w:r>
-        <w:rPr>
-          <w:rFonts w:eastAsia="Times New Roman"/>
-          <w:lang w:eastAsia="de-DE"/>
-        </w:rPr>
-        <w:t>5.2 Scheduling‑Pipeline und Serverlogik</w:t>
-      </w:r>
-    </w:p>
-    <w:p>
-      <w:pPr>
-        <w:spacing w:after="120"/>
-        <w:rPr>
-          <w:rFonts w:eastAsia="Times New Roman" w:cs="Times New Roman"/>
-          <w:bCs/>
-          <w:szCs w:val="24"/>
-          <w:lang w:eastAsia="de-DE"/>
-        </w:rPr>
-      </w:pPr>
-      <w:r>
-        <w:rPr>
-          <w:rFonts w:eastAsia="Times New Roman" w:cs="Times New Roman"/>
-          <w:bCs/>
-          <w:szCs w:val="24"/>
-          <w:lang w:eastAsia="de-DE"/>
-        </w:rPr>
-        <w:t xml:space="preserve">Nach Eingang </w:t>
-      </w:r>
-      <w:proofErr w:type="gramStart"/>
-      <w:r>
-        <w:rPr>
-          <w:rFonts w:eastAsia="Times New Roman" w:cs="Times New Roman"/>
-          <w:bCs/>
-          <w:szCs w:val="24"/>
-          <w:lang w:eastAsia="de-DE"/>
-        </w:rPr>
-        <w:t>eines Review</w:t>
-      </w:r>
-      <w:proofErr w:type="gramEnd"/>
-      <w:r>
-        <w:rPr>
-          <w:rFonts w:eastAsia="Times New Roman" w:cs="Times New Roman"/>
-          <w:bCs/>
-          <w:szCs w:val="24"/>
-          <w:lang w:eastAsia="de-DE"/>
-        </w:rPr>
-        <w:t>‑</w:t>
-      </w:r>
-      <w:proofErr w:type="spellStart"/>
-      <w:r>
-        <w:rPr>
-          <w:rFonts w:eastAsia="Times New Roman" w:cs="Times New Roman"/>
-          <w:bCs/>
-          <w:szCs w:val="24"/>
-          <w:lang w:eastAsia="de-DE"/>
-        </w:rPr>
-        <w:t>Requests</w:t>
-      </w:r>
-      <w:proofErr w:type="spellEnd"/>
-      <w:r>
-        <w:rPr>
-          <w:rFonts w:eastAsia="Times New Roman" w:cs="Times New Roman"/>
-          <w:bCs/>
-          <w:szCs w:val="24"/>
-          <w:lang w:eastAsia="de-DE"/>
-        </w:rPr>
-        <w:t xml:space="preserve"> validiert der Server zunächst Identität und Zugriffsrechte und lädt den aktuellen Kartenzustand zusammen mit den nutzerspezifischen Parametern. Aus der gespeicherten Stabilität und der seit der letzten Wiederholung verstrichenen Zeit wird die Abrufwahrscheinlichkeit abgeleitet. Auf Basis der Bewertung berechnet der Server die neue Stabilität nach den FSRS‑Regeln und leitet daraus das nächste Intervall ab; falls eine Deadline gesetzt ist, wird das Ergebnis auf das zulässige Zeitfenster gekappt. Anschließend aktualisiert der Server Karte und Review‑Protokoll in einer gemeinsamen Transaktion und antwortet mit dem neuen Kartenzustand inklusive nächster Fälligkeit. Die gesamte Berechnung findet auf dem Server statt, sodass Ergebnisse bei gleicher Eingabe reproduzierbar sind und </w:t>
-      </w:r>
-      <w:proofErr w:type="gramStart"/>
-      <w:r>
-        <w:rPr>
-          <w:rFonts w:eastAsia="Times New Roman" w:cs="Times New Roman"/>
-          <w:bCs/>
-          <w:szCs w:val="24"/>
-          <w:lang w:eastAsia="de-DE"/>
-        </w:rPr>
-        <w:t>keine divergierenden Client</w:t>
-      </w:r>
-      <w:proofErr w:type="gramEnd"/>
-      <w:r>
-        <w:rPr>
-          <w:rFonts w:eastAsia="Times New Roman" w:cs="Times New Roman"/>
-          <w:bCs/>
-          <w:szCs w:val="24"/>
-          <w:lang w:eastAsia="de-DE"/>
-        </w:rPr>
-        <w:t>‑Implementierungen entstehen.</w:t>
-      </w:r>
-    </w:p>
-    <w:p>
-      <w:pPr>
-        <w:spacing w:after="120"/>
-        <w:rPr>
-          <w:rFonts w:eastAsia="Times New Roman" w:cs="Times New Roman"/>
-          <w:bCs/>
-          <w:szCs w:val="24"/>
-          <w:lang w:eastAsia="de-DE"/>
-        </w:rPr>
-      </w:pPr>
-      <w:r>
-        <w:rPr>
-          <w:rFonts w:eastAsia="Times New Roman" w:cs="Times New Roman"/>
-          <w:bCs/>
-          <w:szCs w:val="24"/>
-          <w:lang w:eastAsia="de-DE"/>
-        </w:rPr>
-        <w:t xml:space="preserve">Die Pipeline ist auf Idempotenz und Nebenläufigkeit ausgelegt. Anfragen können eine eindeutige Review‑Kennung mitführen, sodass doppelt gesendete </w:t>
-      </w:r>
-      <w:proofErr w:type="spellStart"/>
-      <w:r>
-        <w:rPr>
-          <w:rFonts w:eastAsia="Times New Roman" w:cs="Times New Roman"/>
-          <w:bCs/>
-          <w:szCs w:val="24"/>
-          <w:lang w:eastAsia="de-DE"/>
-        </w:rPr>
-        <w:t>Requests</w:t>
-      </w:r>
-      <w:proofErr w:type="spellEnd"/>
-      <w:r>
-        <w:rPr>
-          <w:rFonts w:eastAsia="Times New Roman" w:cs="Times New Roman"/>
-          <w:bCs/>
-          <w:szCs w:val="24"/>
-          <w:lang w:eastAsia="de-DE"/>
-        </w:rPr>
-        <w:t xml:space="preserve"> denselben persistierten Vorgang zurückliefern, statt den Zustand erneut zu verändern. Bei zeitnahen Parallel‑Reviews derselben Karte erkennt der Server konkurrierende Updates über </w:t>
+        <w:t xml:space="preserve">Die Pipeline ist auf Idempotenz und Nebenläufigkeit ausgelegt. Anfragen können eine eindeutige Review‑Kennung mitführen, sodass doppelt gesendete Requests denselben persistierten Vorgang zurückliefern, statt den Zustand erneut zu verändern. Bei zeitnahen Parallel‑Reviews derselben Karte erkennt der Server konkurrierende Updates über </w:t>
       </w:r>
       <w:r>
         <w:rPr>
@@ -4567,7 +2961,7 @@
     </w:p>
     <w:p>
       <w:pPr>
-        <w:pStyle w:val="Heading1"/>
+        <w:pStyle w:val="berschrift1"/>
         <w:rPr>
           <w:rFonts w:eastAsia="Times New Roman"/>
           <w:lang w:eastAsia="de-DE"/>
@@ -4578,17 +2972,8 @@
           <w:rFonts w:eastAsia="Times New Roman"/>
           <w:lang w:eastAsia="de-DE"/>
         </w:rPr>
-        <w:t>5.3 Validierung, Fehlerfälle und Rate‑</w:t>
+        <w:t>5.3 Validierung, Fehlerfälle und Rate‑Limiting</w:t>
       </w:r>
-      <w:proofErr w:type="spellStart"/>
-      <w:r>
-        <w:rPr>
-          <w:rFonts w:eastAsia="Times New Roman"/>
-          <w:lang w:eastAsia="de-DE"/>
-        </w:rPr>
-        <w:t>Limiting</w:t>
-      </w:r>
-      <w:proofErr w:type="spellEnd"/>
     </w:p>
     <w:p>
       <w:pPr>
@@ -4607,19 +2992,35 @@
           <w:szCs w:val="24"/>
           <w:lang w:eastAsia="de-DE"/>
         </w:rPr>
-        <w:t xml:space="preserve">Alle Eingaben werden strikt geprüft: Bewertungen sind nur im erlaubten Wertebereich zulässig, Zeitangaben müssen plausibel sein und Karten dürfen ausschließlich von ihren Eigentümerinnen und Eigentümern </w:t>
+        <w:t>Alle Eingaben werden strikt geprüft: Bewertungen sind nur im erlaubten Wertebereich zulässig, Zeitangaben müssen plausibel sein und Karten dürfen ausschließlich von ihren Eigentümerinnen und Eigentümern reviewed werden. Fehler werden mit konsistenten Codes und einer knappen, maschinenlesbaren Beschreibung zurückgegeben, sodass das Frontend klar zwischen Validierungsfehlern, fehlenden Rechten und unerwarteten Zuständen unterscheiden kann. Bei veralteten Client‑Ständen – etwa wenn ein zweites Fenster dieselbe Karte bereits aktualisiert hat – gibt der Server einen Konflikt zurück, den das Frontend durch erneutes Laden der Karte auflösen kann. Um Missbrauch zu verhindern, begrenzt ein einfaches Rate‑Limiting die Frequenz schreibender Anfragen pro Nutzerin bzw. Nutzer und Route, ohne den regulären Review‑Fluss zu stören. Logging und Korrelation von Requests erlauben die Nachverfolgung einzelner Berechnungsschritte während der Entwicklung; produktionsnahe sensibel Daten werden nicht geloggt.</w:t>
       </w:r>
-      <w:proofErr w:type="spellStart"/>
+    </w:p>
+    <w:p>
+      <w:pPr>
+        <w:pStyle w:val="berschrift1"/>
+        <w:rPr>
+          <w:rFonts w:eastAsia="Times New Roman"/>
+          <w:lang w:eastAsia="de-DE"/>
+        </w:rPr>
+      </w:pPr>
       <w:r>
+        <w:rPr>
+          <w:rFonts w:eastAsia="Times New Roman"/>
+          <w:lang w:eastAsia="de-DE"/>
+        </w:rPr>
+        <w:t>6 Frontend‑Integration</w:t>
+      </w:r>
+    </w:p>
+    <w:p>
+      <w:pPr>
+        <w:spacing w:after="120"/>
         <w:rPr>
           <w:rFonts w:eastAsia="Times New Roman" w:cs="Times New Roman"/>
           <w:bCs/>
           <w:szCs w:val="24"/>
           <w:lang w:eastAsia="de-DE"/>
         </w:rPr>
-        <w:t>reviewed</w:t>
-      </w:r>
-      <w:proofErr w:type="spellEnd"/>
+      </w:pPr>
       <w:r>
         <w:rPr>
           <w:rFonts w:eastAsia="Times New Roman" w:cs="Times New Roman"/>
@@ -4627,228 +3028,12 @@
           <w:szCs w:val="24"/>
           <w:lang w:eastAsia="de-DE"/>
         </w:rPr>
-        <w:t xml:space="preserve"> werden. Fehler werden mit konsistenten Codes und einer knappen, maschinenlesbaren Beschreibung zurückgegeben, sodass das Frontend klar zwischen Validierungsfehlern, fehlenden Rechten und unerwarteten Zuständen unterscheiden kann. </w:t>
-      </w:r>
-      <w:proofErr w:type="gramStart"/>
-      <w:r>
-        <w:rPr>
-          <w:rFonts w:eastAsia="Times New Roman" w:cs="Times New Roman"/>
-          <w:bCs/>
-          <w:szCs w:val="24"/>
-          <w:lang w:eastAsia="de-DE"/>
-        </w:rPr>
-        <w:t>Bei veralteten Client</w:t>
-      </w:r>
-      <w:proofErr w:type="gramEnd"/>
-      <w:r>
-        <w:rPr>
-          <w:rFonts w:eastAsia="Times New Roman" w:cs="Times New Roman"/>
-          <w:bCs/>
-          <w:szCs w:val="24"/>
-          <w:lang w:eastAsia="de-DE"/>
-        </w:rPr>
-        <w:t xml:space="preserve">‑Ständen – </w:t>
-      </w:r>
-      <w:proofErr w:type="gramStart"/>
-      <w:r>
-        <w:rPr>
-          <w:rFonts w:eastAsia="Times New Roman" w:cs="Times New Roman"/>
-          <w:bCs/>
-          <w:szCs w:val="24"/>
-          <w:lang w:eastAsia="de-DE"/>
-        </w:rPr>
-        <w:t>etwa</w:t>
-      </w:r>
-      <w:proofErr w:type="gramEnd"/>
-      <w:r>
-        <w:rPr>
-          <w:rFonts w:eastAsia="Times New Roman" w:cs="Times New Roman"/>
-          <w:bCs/>
-          <w:szCs w:val="24"/>
-          <w:lang w:eastAsia="de-DE"/>
-        </w:rPr>
-        <w:t xml:space="preserve"> wenn ein zweites Fenster dieselbe Karte bereits aktualisiert hat – gibt der Server einen Konflikt zurück, den das Frontend durch erneutes Laden der Karte auflösen kann. Um Missbrauch zu verhindern, begrenzt </w:t>
-      </w:r>
-      <w:proofErr w:type="gramStart"/>
-      <w:r>
-        <w:rPr>
-          <w:rFonts w:eastAsia="Times New Roman" w:cs="Times New Roman"/>
-          <w:bCs/>
-          <w:szCs w:val="24"/>
-          <w:lang w:eastAsia="de-DE"/>
-        </w:rPr>
-        <w:t>ein einfaches Rate</w:t>
-      </w:r>
-      <w:proofErr w:type="gramEnd"/>
-      <w:r>
-        <w:rPr>
-          <w:rFonts w:eastAsia="Times New Roman" w:cs="Times New Roman"/>
-          <w:bCs/>
-          <w:szCs w:val="24"/>
-          <w:lang w:eastAsia="de-DE"/>
-        </w:rPr>
-        <w:t>‑</w:t>
-      </w:r>
-      <w:proofErr w:type="spellStart"/>
-      <w:r>
-        <w:rPr>
-          <w:rFonts w:eastAsia="Times New Roman" w:cs="Times New Roman"/>
-          <w:bCs/>
-          <w:szCs w:val="24"/>
-          <w:lang w:eastAsia="de-DE"/>
-        </w:rPr>
-        <w:t>Limiting</w:t>
-      </w:r>
-      <w:proofErr w:type="spellEnd"/>
-      <w:r>
-        <w:rPr>
-          <w:rFonts w:eastAsia="Times New Roman" w:cs="Times New Roman"/>
-          <w:bCs/>
-          <w:szCs w:val="24"/>
-          <w:lang w:eastAsia="de-DE"/>
-        </w:rPr>
-        <w:t xml:space="preserve"> die Frequenz schreibender Anfragen pro Nutzerin bzw. Nutzer und Route, ohne den regulären Review‑Fluss zu stören. </w:t>
-      </w:r>
-      <w:proofErr w:type="spellStart"/>
-      <w:r>
-        <w:rPr>
-          <w:rFonts w:eastAsia="Times New Roman" w:cs="Times New Roman"/>
-          <w:bCs/>
-          <w:szCs w:val="24"/>
-          <w:lang w:eastAsia="de-DE"/>
-        </w:rPr>
-        <w:t>Logging</w:t>
-      </w:r>
-      <w:proofErr w:type="spellEnd"/>
-      <w:r>
-        <w:rPr>
-          <w:rFonts w:eastAsia="Times New Roman" w:cs="Times New Roman"/>
-          <w:bCs/>
-          <w:szCs w:val="24"/>
-          <w:lang w:eastAsia="de-DE"/>
-        </w:rPr>
-        <w:t xml:space="preserve"> und Korrelation von </w:t>
-      </w:r>
-      <w:proofErr w:type="spellStart"/>
-      <w:r>
-        <w:rPr>
-          <w:rFonts w:eastAsia="Times New Roman" w:cs="Times New Roman"/>
-          <w:bCs/>
-          <w:szCs w:val="24"/>
-          <w:lang w:eastAsia="de-DE"/>
-        </w:rPr>
-        <w:t>Requests</w:t>
-      </w:r>
-      <w:proofErr w:type="spellEnd"/>
-      <w:r>
-        <w:rPr>
-          <w:rFonts w:eastAsia="Times New Roman" w:cs="Times New Roman"/>
-          <w:bCs/>
-          <w:szCs w:val="24"/>
-          <w:lang w:eastAsia="de-DE"/>
-        </w:rPr>
-        <w:t xml:space="preserve"> erlauben die Nachverfolgung einzelner Berechnungsschritte während der Entwicklung; produktionsnahe sensibel Daten werden nicht geloggt.</w:t>
+        <w:t>Das Frontend von „kardr“ basiert auf Nuxt 4 und konzentriert sich auf eine flüssige, reaktive Bedienung des Review‑Prozesses bei minimaler Geschäftslogik im Client. Alle FSRS‑Berechnungen verbleiben auf dem Server; der Client ruft wohldefinierte Endpunkte auf, zeigt den aktuellen Kartenstatus an und übernimmt Navigation, Eingabe und Rückmeldung. Die Oberfläche macht den Lernfortschritt transparent und bietet leichte kompetitive Anreize durch serverseitig bereitgestellte Kennzahlen, ohne die Berechnungslogik im Browser zu duplizieren.</w:t>
       </w:r>
     </w:p>
     <w:p>
       <w:pPr>
-        <w:pStyle w:val="Heading1"/>
-        <w:rPr>
-          <w:rFonts w:eastAsia="Times New Roman"/>
-          <w:lang w:eastAsia="de-DE"/>
-        </w:rPr>
-      </w:pPr>
-      <w:r>
-        <w:rPr>
-          <w:rFonts w:eastAsia="Times New Roman"/>
-          <w:lang w:eastAsia="de-DE"/>
-        </w:rPr>
-        <w:t>6 Frontend‑Integration</w:t>
-      </w:r>
-    </w:p>
-    <w:p>
-      <w:pPr>
-        <w:spacing w:after="120"/>
-        <w:rPr>
-          <w:rFonts w:eastAsia="Times New Roman" w:cs="Times New Roman"/>
-          <w:bCs/>
-          <w:szCs w:val="24"/>
-          <w:lang w:eastAsia="de-DE"/>
-        </w:rPr>
-      </w:pPr>
-      <w:r>
-        <w:rPr>
-          <w:rFonts w:eastAsia="Times New Roman" w:cs="Times New Roman"/>
-          <w:bCs/>
-          <w:szCs w:val="24"/>
-          <w:lang w:eastAsia="de-DE"/>
-        </w:rPr>
-        <w:t>Das Frontend von „</w:t>
-      </w:r>
-      <w:proofErr w:type="spellStart"/>
-      <w:r>
-        <w:rPr>
-          <w:rFonts w:eastAsia="Times New Roman" w:cs="Times New Roman"/>
-          <w:bCs/>
-          <w:szCs w:val="24"/>
-          <w:lang w:eastAsia="de-DE"/>
-        </w:rPr>
-        <w:t>kardr</w:t>
-      </w:r>
-      <w:proofErr w:type="spellEnd"/>
-      <w:r>
-        <w:rPr>
-          <w:rFonts w:eastAsia="Times New Roman" w:cs="Times New Roman"/>
-          <w:bCs/>
-          <w:szCs w:val="24"/>
-          <w:lang w:eastAsia="de-DE"/>
-        </w:rPr>
-        <w:t xml:space="preserve">“ basiert auf </w:t>
-      </w:r>
-      <w:proofErr w:type="spellStart"/>
-      <w:r>
-        <w:rPr>
-          <w:rFonts w:eastAsia="Times New Roman" w:cs="Times New Roman"/>
-          <w:bCs/>
-          <w:szCs w:val="24"/>
-          <w:lang w:eastAsia="de-DE"/>
-        </w:rPr>
-        <w:t>Nuxt</w:t>
-      </w:r>
-      <w:proofErr w:type="spellEnd"/>
-      <w:r>
-        <w:rPr>
-          <w:rFonts w:eastAsia="Times New Roman" w:cs="Times New Roman"/>
-          <w:bCs/>
-          <w:szCs w:val="24"/>
-          <w:lang w:eastAsia="de-DE"/>
-        </w:rPr>
-        <w:t xml:space="preserve"> 4 und konzentriert sich auf eine flüssige, reaktive Bedienung </w:t>
-      </w:r>
-      <w:proofErr w:type="gramStart"/>
-      <w:r>
-        <w:rPr>
-          <w:rFonts w:eastAsia="Times New Roman" w:cs="Times New Roman"/>
-          <w:bCs/>
-          <w:szCs w:val="24"/>
-          <w:lang w:eastAsia="de-DE"/>
-        </w:rPr>
-        <w:t>des Review</w:t>
-      </w:r>
-      <w:proofErr w:type="gramEnd"/>
-      <w:r>
-        <w:rPr>
-          <w:rFonts w:eastAsia="Times New Roman" w:cs="Times New Roman"/>
-          <w:bCs/>
-          <w:szCs w:val="24"/>
-          <w:lang w:eastAsia="de-DE"/>
-        </w:rPr>
-        <w:t>‑Prozesses bei minimaler Geschäftslogik im Client. Alle FSRS‑Berechnungen verbleiben auf dem Server; der Client ruft wohldefinierte Endpunkte auf, zeigt den aktuellen Kartenstatus an und übernimmt Navigation, Eingabe und Rückmeldung. Die Oberfläche macht den Lernfortschritt transparent und bietet leichte kompetitive Anreize durch serverseitig bereitgestellte Kennzahlen, ohne die Berechnungslogik im Browser zu duplizieren.</w:t>
-      </w:r>
-    </w:p>
-    <w:p>
-      <w:pPr>
-        <w:pStyle w:val="Heading1"/>
+        <w:pStyle w:val="berschrift1"/>
         <w:rPr>
           <w:rFonts w:eastAsia="Times New Roman"/>
           <w:lang w:eastAsia="de-DE"/>
@@ -4909,19 +3094,35 @@
           <w:szCs w:val="24"/>
           <w:lang w:eastAsia="de-DE"/>
         </w:rPr>
-        <w:t xml:space="preserve">Die Umsetzung verwendet klar abgegrenzte Komponenten: Eine Kartenansicht rendert </w:t>
+        <w:t>Die Umsetzung verwendet klar abgegrenzte Komponenten: Eine Kartenansicht rendert Vorder‑ und Rückseite sowie Metadaten, Steuerkomponenten erfassen die Bewertung und zeigen Taste‑Shortcuts an, eine kleine Statusleiste informiert über verbleibende Karten und Ladezustände. Fehler‑ und Konfliktzustände erscheinen sichtbar, aber unaufdringlich, mit der Möglichkeit, den letzten Schritt zu wiederholen oder die Karte zu überspringen. Die Seitenstruktur folgt dem dateibasierten Routing; für den Review‑Prozess steht eine eigene Seite bereit, die den genannten Komponentenaufbau kapselt und asynchrone Lade‑ und Übergangszustände koordiniert.</w:t>
       </w:r>
-      <w:proofErr w:type="spellStart"/>
+    </w:p>
+    <w:p>
+      <w:pPr>
+        <w:pStyle w:val="berschrift1"/>
+        <w:rPr>
+          <w:rFonts w:eastAsia="Times New Roman"/>
+          <w:lang w:eastAsia="de-DE"/>
+        </w:rPr>
+      </w:pPr>
       <w:r>
+        <w:rPr>
+          <w:rFonts w:eastAsia="Times New Roman"/>
+          <w:lang w:eastAsia="de-DE"/>
+        </w:rPr>
+        <w:t>6.2 Composables und State (FSRS‑Parameter, Fälligkeiten)</w:t>
+      </w:r>
+    </w:p>
+    <w:p>
+      <w:pPr>
+        <w:spacing w:after="120"/>
         <w:rPr>
           <w:rFonts w:eastAsia="Times New Roman" w:cs="Times New Roman"/>
           <w:bCs/>
           <w:szCs w:val="24"/>
           <w:lang w:eastAsia="de-DE"/>
         </w:rPr>
-        <w:t>Vorder</w:t>
-      </w:r>
-      <w:proofErr w:type="spellEnd"/>
+      </w:pPr>
       <w:r>
         <w:rPr>
           <w:rFonts w:eastAsia="Times New Roman" w:cs="Times New Roman"/>
@@ -4929,39 +3130,7 @@
           <w:szCs w:val="24"/>
           <w:lang w:eastAsia="de-DE"/>
         </w:rPr>
-        <w:t>‑ und Rückseite sowie Metadaten, Steuerkomponenten erfassen die Bewertung und zeigen Taste‑Shortcuts an, eine kleine Statusleiste informiert über verbleibende Karten und Ladezustände. Fehler‑ und Konfliktzustände erscheinen sichtbar, aber unaufdringlich, mit der Möglichkeit, den letzten Schritt zu wiederholen oder die Karte zu überspringen. Die Seitenstruktur folgt dem dateibasierten Routing; für den Review‑Prozess steht eine eigene Seite bereit, die den genannten Komponentenaufbau kapselt und asynchrone Lade‑ und Übergangszustände koordiniert.</w:t>
-      </w:r>
-    </w:p>
-    <w:p>
-      <w:pPr>
-        <w:pStyle w:val="Heading1"/>
-        <w:rPr>
-          <w:rFonts w:eastAsia="Times New Roman"/>
-          <w:lang w:eastAsia="de-DE"/>
-        </w:rPr>
-      </w:pPr>
-      <w:r>
-        <w:rPr>
-          <w:rFonts w:eastAsia="Times New Roman"/>
-          <w:lang w:eastAsia="de-DE"/>
-        </w:rPr>
-        <w:t xml:space="preserve">6.2 </w:t>
-      </w:r>
-      <w:proofErr w:type="spellStart"/>
-      <w:r>
-        <w:rPr>
-          <w:rFonts w:eastAsia="Times New Roman"/>
-          <w:lang w:eastAsia="de-DE"/>
-        </w:rPr>
-        <w:t>Composables</w:t>
-      </w:r>
-      <w:proofErr w:type="spellEnd"/>
-      <w:r>
-        <w:rPr>
-          <w:rFonts w:eastAsia="Times New Roman"/>
-          <w:lang w:eastAsia="de-DE"/>
-        </w:rPr>
-        <w:t xml:space="preserve"> und State (FSRS‑Parameter, Fälligkeiten)</w:t>
+        <w:t>Zentrale Zustände und API‑Zugriffe werden über Composables in „app/composables/“ gekapselt. Ein Composable verwaltet den Review‑Stapel, lädt fällige Karten nutzerbezogen und stellt Hilfsfunktionen für Senden, Sperren und Aktualisieren bereit. Ein weiteres Composable hält die FSRS‑Parameter der Nutzerin oder des Nutzers, insbesondere die gewünschte Behaltensrate, und synchronisiert Änderungen über den Einstellungs‑Endpunkt. Zeitstempel werden konsistent in UTC geführt, sodass Anzeige und Berechnung nicht auseinanderlaufen. Wo sinnvoll, werden reaktive Ableitungen genutzt, etwa die Anzahl der verbleibenden Karten, der nächste Abrufzeitpunkt oder die Anzeige, ob ein Parameterwechsel ein Neuladen der Fälligkeiten erfordert. Die vom Backend generierten Typschnittstellen werden lokal eingebunden, damit Aufrufe und Antworten typisiert bleiben und inkonsistente Nutzungen frühzeitig auffallen.</w:t>
       </w:r>
     </w:p>
     <w:p>
@@ -4974,190 +3143,10 @@
           <w:lang w:eastAsia="de-DE"/>
         </w:rPr>
       </w:pPr>
-      <w:r>
-        <w:rPr>
-          <w:rFonts w:eastAsia="Times New Roman" w:cs="Times New Roman"/>
-          <w:bCs/>
-          <w:szCs w:val="24"/>
-          <w:lang w:eastAsia="de-DE"/>
-        </w:rPr>
-        <w:t xml:space="preserve">Zentrale Zustände und API‑Zugriffe werden über </w:t>
-      </w:r>
-      <w:proofErr w:type="spellStart"/>
-      <w:r>
-        <w:rPr>
-          <w:rFonts w:eastAsia="Times New Roman" w:cs="Times New Roman"/>
-          <w:bCs/>
-          <w:szCs w:val="24"/>
-          <w:lang w:eastAsia="de-DE"/>
-        </w:rPr>
-        <w:t>Composables</w:t>
-      </w:r>
-      <w:proofErr w:type="spellEnd"/>
-      <w:r>
-        <w:rPr>
-          <w:rFonts w:eastAsia="Times New Roman" w:cs="Times New Roman"/>
-          <w:bCs/>
-          <w:szCs w:val="24"/>
-          <w:lang w:eastAsia="de-DE"/>
-        </w:rPr>
-        <w:t xml:space="preserve"> in „</w:t>
-      </w:r>
-      <w:proofErr w:type="spellStart"/>
-      <w:r>
-        <w:rPr>
-          <w:rFonts w:eastAsia="Times New Roman" w:cs="Times New Roman"/>
-          <w:bCs/>
-          <w:szCs w:val="24"/>
-          <w:lang w:eastAsia="de-DE"/>
-        </w:rPr>
-        <w:t>app</w:t>
-      </w:r>
-      <w:proofErr w:type="spellEnd"/>
-      <w:r>
-        <w:rPr>
-          <w:rFonts w:eastAsia="Times New Roman" w:cs="Times New Roman"/>
-          <w:bCs/>
-          <w:szCs w:val="24"/>
-          <w:lang w:eastAsia="de-DE"/>
-        </w:rPr>
-        <w:t>/</w:t>
-      </w:r>
-      <w:proofErr w:type="spellStart"/>
-      <w:r>
-        <w:rPr>
-          <w:rFonts w:eastAsia="Times New Roman" w:cs="Times New Roman"/>
-          <w:bCs/>
-          <w:szCs w:val="24"/>
-          <w:lang w:eastAsia="de-DE"/>
-        </w:rPr>
-        <w:t>composables</w:t>
-      </w:r>
-      <w:proofErr w:type="spellEnd"/>
-      <w:r>
-        <w:rPr>
-          <w:rFonts w:eastAsia="Times New Roman" w:cs="Times New Roman"/>
-          <w:bCs/>
-          <w:szCs w:val="24"/>
-          <w:lang w:eastAsia="de-DE"/>
-        </w:rPr>
-        <w:t xml:space="preserve">/“ gekapselt. Ein </w:t>
-      </w:r>
-      <w:proofErr w:type="spellStart"/>
-      <w:r>
-        <w:rPr>
-          <w:rFonts w:eastAsia="Times New Roman" w:cs="Times New Roman"/>
-          <w:bCs/>
-          <w:szCs w:val="24"/>
-          <w:lang w:eastAsia="de-DE"/>
-        </w:rPr>
-        <w:t>Composable</w:t>
-      </w:r>
-      <w:proofErr w:type="spellEnd"/>
-      <w:r>
-        <w:rPr>
-          <w:rFonts w:eastAsia="Times New Roman" w:cs="Times New Roman"/>
-          <w:bCs/>
-          <w:szCs w:val="24"/>
-          <w:lang w:eastAsia="de-DE"/>
-        </w:rPr>
-        <w:t xml:space="preserve"> verwaltet den Review‑Stapel, lädt fällige Karten nutzerbezogen und stellt Hilfsfunktionen für Senden, Sperren und Aktualisieren bereit. Ein weiteres </w:t>
-      </w:r>
-      <w:proofErr w:type="spellStart"/>
-      <w:r>
-        <w:rPr>
-          <w:rFonts w:eastAsia="Times New Roman" w:cs="Times New Roman"/>
-          <w:bCs/>
-          <w:szCs w:val="24"/>
-          <w:lang w:eastAsia="de-DE"/>
-        </w:rPr>
-        <w:t>Composable</w:t>
-      </w:r>
-      <w:proofErr w:type="spellEnd"/>
-      <w:r>
-        <w:rPr>
-          <w:rFonts w:eastAsia="Times New Roman" w:cs="Times New Roman"/>
-          <w:bCs/>
-          <w:szCs w:val="24"/>
-          <w:lang w:eastAsia="de-DE"/>
-        </w:rPr>
-        <w:t xml:space="preserve"> hält die FSRS‑Parameter der Nutzerin oder des Nutzers, insbesondere die gewünschte </w:t>
-      </w:r>
-      <w:proofErr w:type="spellStart"/>
-      <w:r>
-        <w:rPr>
-          <w:rFonts w:eastAsia="Times New Roman" w:cs="Times New Roman"/>
-          <w:bCs/>
-          <w:szCs w:val="24"/>
-          <w:lang w:eastAsia="de-DE"/>
-        </w:rPr>
-        <w:t>Behaltensrate</w:t>
-      </w:r>
-      <w:proofErr w:type="spellEnd"/>
-      <w:r>
-        <w:rPr>
-          <w:rFonts w:eastAsia="Times New Roman" w:cs="Times New Roman"/>
-          <w:bCs/>
-          <w:szCs w:val="24"/>
-          <w:lang w:eastAsia="de-DE"/>
-        </w:rPr>
-        <w:t xml:space="preserve">, und synchronisiert Änderungen über den </w:t>
-      </w:r>
-      <w:proofErr w:type="spellStart"/>
-      <w:r>
-        <w:rPr>
-          <w:rFonts w:eastAsia="Times New Roman" w:cs="Times New Roman"/>
-          <w:bCs/>
-          <w:szCs w:val="24"/>
-          <w:lang w:eastAsia="de-DE"/>
-        </w:rPr>
-        <w:t>Einstellungs</w:t>
-      </w:r>
-      <w:proofErr w:type="spellEnd"/>
-      <w:r>
-        <w:rPr>
-          <w:rFonts w:eastAsia="Times New Roman" w:cs="Times New Roman"/>
-          <w:bCs/>
-          <w:szCs w:val="24"/>
-          <w:lang w:eastAsia="de-DE"/>
-        </w:rPr>
-        <w:t xml:space="preserve">‑Endpunkt. Zeitstempel werden konsistent in UTC geführt, sodass Anzeige und Berechnung nicht auseinanderlaufen. Wo sinnvoll, werden reaktive Ableitungen genutzt, etwa die Anzahl der verbleibenden Karten, der nächste Abrufzeitpunkt oder die Anzeige, ob ein Parameterwechsel ein </w:t>
-      </w:r>
-      <w:proofErr w:type="spellStart"/>
-      <w:r>
-        <w:rPr>
-          <w:rFonts w:eastAsia="Times New Roman" w:cs="Times New Roman"/>
-          <w:bCs/>
-          <w:szCs w:val="24"/>
-          <w:lang w:eastAsia="de-DE"/>
-        </w:rPr>
-        <w:t>Neuladen</w:t>
-      </w:r>
-      <w:proofErr w:type="spellEnd"/>
-      <w:r>
-        <w:rPr>
-          <w:rFonts w:eastAsia="Times New Roman" w:cs="Times New Roman"/>
-          <w:bCs/>
-          <w:szCs w:val="24"/>
-          <w:lang w:eastAsia="de-DE"/>
-        </w:rPr>
-        <w:t xml:space="preserve"> der Fälligkeiten erfordert. Die vom Backend generierten Typschnittstellen werden lokal eingebunden, damit Aufrufe und Antworten typisiert bleiben und inkonsistente Nutzungen frühzeitig auffallen.</w:t>
-      </w:r>
     </w:p>
     <w:p>
       <w:pPr>
-        <w:spacing w:after="120"/>
-        <w:rPr>
-          <w:rFonts w:eastAsia="Times New Roman" w:cs="Times New Roman"/>
-          <w:bCs/>
-          <w:szCs w:val="24"/>
-          <w:lang w:eastAsia="de-DE"/>
-        </w:rPr>
-      </w:pPr>
-    </w:p>
-    <w:p>
-      <w:pPr>
-        <w:pStyle w:val="Heading1"/>
+        <w:pStyle w:val="berschrift1"/>
         <w:rPr>
           <w:rFonts w:eastAsia="Times New Roman"/>
           <w:lang w:eastAsia="de-DE"/>
@@ -5169,23 +3158,7 @@
           <w:lang w:eastAsia="de-DE"/>
         </w:rPr>
         <w:lastRenderedPageBreak/>
-        <w:t xml:space="preserve">6.3 Visualisierung von </w:t>
-      </w:r>
-      <w:proofErr w:type="spellStart"/>
-      <w:r>
-        <w:rPr>
-          <w:rFonts w:eastAsia="Times New Roman"/>
-          <w:lang w:eastAsia="de-DE"/>
-        </w:rPr>
-        <w:t>Retrievability</w:t>
-      </w:r>
-      <w:proofErr w:type="spellEnd"/>
-      <w:r>
-        <w:rPr>
-          <w:rFonts w:eastAsia="Times New Roman"/>
-          <w:lang w:eastAsia="de-DE"/>
-        </w:rPr>
-        <w:t xml:space="preserve"> und Workload</w:t>
+        <w:t>6.3 Visualisierung von Retrievability und Workload</w:t>
       </w:r>
     </w:p>
     <w:p>
@@ -5336,27 +3309,7 @@
           <w:szCs w:val="24"/>
           <w:lang w:val="en-US" w:eastAsia="de-DE"/>
         </w:rPr>
-        <w:t xml:space="preserve">Duncker &amp; </w:t>
-      </w:r>
-      <w:proofErr w:type="spellStart"/>
-      <w:r>
-        <w:rPr>
-          <w:rFonts w:eastAsia="Times New Roman" w:cs="Times New Roman"/>
-          <w:iCs/>
-          <w:szCs w:val="24"/>
-          <w:lang w:val="en-US" w:eastAsia="de-DE"/>
-        </w:rPr>
-        <w:t>Humblot</w:t>
-      </w:r>
-      <w:proofErr w:type="spellEnd"/>
-      <w:r>
-        <w:rPr>
-          <w:rFonts w:eastAsia="Times New Roman" w:cs="Times New Roman"/>
-          <w:iCs/>
-          <w:szCs w:val="24"/>
-          <w:lang w:val="en-US" w:eastAsia="de-DE"/>
-        </w:rPr>
-        <w:t>.</w:t>
+        <w:t>Duncker &amp; Humblot.</w:t>
       </w:r>
     </w:p>
     <w:p>
@@ -5541,7 +3494,7 @@
     <w:sdtContent>
       <w:p>
         <w:pPr>
-          <w:pStyle w:val="Header"/>
+          <w:pStyle w:val="Kopfzeile"/>
           <w:jc w:val="center"/>
           <w:rPr>
             <w:rFonts w:cs="Times New Roman"/>
@@ -26918,7 +24871,7 @@
     <w:lsdException w:name="Unresolved Mention" w:semiHidden="1" w:unhideWhenUsed="1"/>
     <w:lsdException w:name="Smart Link" w:semiHidden="1" w:unhideWhenUsed="1"/>
   </w:latentStyles>
-  <w:style w:type="paragraph" w:default="1" w:styleId="Normal">
+  <w:style w:type="paragraph" w:default="1" w:styleId="Standard">
     <w:name w:val="Normal"/>
     <w:qFormat/>
     <w:rsid w:val="00265C4F"/>
@@ -26931,11 +24884,11 @@
       <w:sz w:val="24"/>
     </w:rPr>
   </w:style>
-  <w:style w:type="paragraph" w:styleId="Heading1">
+  <w:style w:type="paragraph" w:styleId="berschrift1">
     <w:name w:val="heading 1"/>
-    <w:basedOn w:val="Normal"/>
-    <w:next w:val="Normal"/>
-    <w:link w:val="Heading1Char"/>
+    <w:basedOn w:val="Standard"/>
+    <w:next w:val="Standard"/>
+    <w:link w:val="berschrift1Zchn"/>
     <w:uiPriority w:val="9"/>
     <w:qFormat/>
     <w:rsid w:val="00265C4F"/>
@@ -26950,10 +24903,10 @@
       <w:szCs w:val="32"/>
     </w:rPr>
   </w:style>
-  <w:style w:type="paragraph" w:styleId="Heading2">
+  <w:style w:type="paragraph" w:styleId="berschrift2">
     <w:name w:val="heading 2"/>
-    <w:basedOn w:val="Normal"/>
-    <w:link w:val="Heading2Char"/>
+    <w:basedOn w:val="Standard"/>
+    <w:link w:val="berschrift2Zchn"/>
     <w:uiPriority w:val="9"/>
     <w:qFormat/>
     <w:rsid w:val="00741B18"/>
@@ -26970,13 +24923,13 @@
       <w:lang w:eastAsia="de-DE"/>
     </w:rPr>
   </w:style>
-  <w:style w:type="character" w:default="1" w:styleId="DefaultParagraphFont">
+  <w:style w:type="character" w:default="1" w:styleId="Absatz-Standardschriftart">
     <w:name w:val="Default Paragraph Font"/>
     <w:uiPriority w:val="1"/>
     <w:semiHidden/>
     <w:unhideWhenUsed/>
   </w:style>
-  <w:style w:type="table" w:default="1" w:styleId="TableNormal">
+  <w:style w:type="table" w:default="1" w:styleId="NormaleTabelle">
     <w:name w:val="Normal Table"/>
     <w:uiPriority w:val="99"/>
     <w:semiHidden/>
@@ -26991,15 +24944,15 @@
       </w:tblCellMar>
     </w:tblPr>
   </w:style>
-  <w:style w:type="numbering" w:default="1" w:styleId="NoList">
+  <w:style w:type="numbering" w:default="1" w:styleId="KeineListe">
     <w:name w:val="No List"/>
     <w:uiPriority w:val="99"/>
     <w:semiHidden/>
     <w:unhideWhenUsed/>
   </w:style>
-  <w:style w:type="paragraph" w:styleId="ListParagraph">
+  <w:style w:type="paragraph" w:styleId="Listenabsatz">
     <w:name w:val="List Paragraph"/>
-    <w:basedOn w:val="Normal"/>
+    <w:basedOn w:val="Standard"/>
     <w:uiPriority w:val="34"/>
     <w:qFormat/>
     <w:rsid w:val="00927908"/>
@@ -27010,10 +24963,10 @@
       <w:rFonts w:ascii="Calibri" w:eastAsia="Calibri" w:hAnsi="Calibri" w:cs="Times New Roman"/>
     </w:rPr>
   </w:style>
-  <w:style w:type="character" w:customStyle="1" w:styleId="Heading2Char">
-    <w:name w:val="Heading 2 Char"/>
-    <w:basedOn w:val="DefaultParagraphFont"/>
-    <w:link w:val="Heading2"/>
+  <w:style w:type="character" w:customStyle="1" w:styleId="berschrift2Zchn">
+    <w:name w:val="Überschrift 2 Zchn"/>
+    <w:basedOn w:val="Absatz-Standardschriftart"/>
+    <w:link w:val="berschrift2"/>
     <w:uiPriority w:val="9"/>
     <w:rsid w:val="00741B18"/>
     <w:rPr>
@@ -27025,9 +24978,9 @@
       <w:lang w:eastAsia="de-DE"/>
     </w:rPr>
   </w:style>
-  <w:style w:type="character" w:styleId="Strong">
+  <w:style w:type="character" w:styleId="Fett">
     <w:name w:val="Strong"/>
-    <w:basedOn w:val="DefaultParagraphFont"/>
+    <w:basedOn w:val="Absatz-Standardschriftart"/>
     <w:uiPriority w:val="22"/>
     <w:qFormat/>
     <w:rsid w:val="00741B18"/>
@@ -27038,12 +24991,12 @@
   </w:style>
   <w:style w:type="character" w:customStyle="1" w:styleId="hoverbg-super">
     <w:name w:val="hover:bg-super"/>
-    <w:basedOn w:val="DefaultParagraphFont"/>
+    <w:basedOn w:val="Absatz-Standardschriftart"/>
     <w:rsid w:val="00741B18"/>
   </w:style>
-  <w:style w:type="character" w:styleId="Emphasis">
+  <w:style w:type="character" w:styleId="Hervorhebung">
     <w:name w:val="Emphasis"/>
-    <w:basedOn w:val="DefaultParagraphFont"/>
+    <w:basedOn w:val="Absatz-Standardschriftart"/>
     <w:uiPriority w:val="20"/>
     <w:qFormat/>
     <w:rsid w:val="00A92AE5"/>
@@ -27052,10 +25005,10 @@
       <w:iCs/>
     </w:rPr>
   </w:style>
-  <w:style w:type="paragraph" w:styleId="Header">
+  <w:style w:type="paragraph" w:styleId="Kopfzeile">
     <w:name w:val="header"/>
-    <w:basedOn w:val="Normal"/>
-    <w:link w:val="HeaderChar"/>
+    <w:basedOn w:val="Standard"/>
+    <w:link w:val="KopfzeileZchn"/>
     <w:uiPriority w:val="99"/>
     <w:unhideWhenUsed/>
     <w:rsid w:val="00DA061B"/>
@@ -27070,10 +25023,10 @@
       <w14:ligatures w14:val="standardContextual"/>
     </w:rPr>
   </w:style>
-  <w:style w:type="character" w:customStyle="1" w:styleId="HeaderChar">
-    <w:name w:val="Header Char"/>
-    <w:basedOn w:val="DefaultParagraphFont"/>
-    <w:link w:val="Header"/>
+  <w:style w:type="character" w:customStyle="1" w:styleId="KopfzeileZchn">
+    <w:name w:val="Kopfzeile Zchn"/>
+    <w:basedOn w:val="Absatz-Standardschriftart"/>
+    <w:link w:val="Kopfzeile"/>
     <w:uiPriority w:val="99"/>
     <w:rsid w:val="00DA061B"/>
     <w:rPr>
@@ -27083,7 +25036,7 @@
   </w:style>
   <w:style w:type="character" w:styleId="Hyperlink">
     <w:name w:val="Hyperlink"/>
-    <w:basedOn w:val="DefaultParagraphFont"/>
+    <w:basedOn w:val="Absatz-Standardschriftart"/>
     <w:uiPriority w:val="99"/>
     <w:unhideWhenUsed/>
     <w:rsid w:val="00703A28"/>
@@ -27092,9 +25045,9 @@
       <w:u w:val="single"/>
     </w:rPr>
   </w:style>
-  <w:style w:type="character" w:styleId="UnresolvedMention">
+  <w:style w:type="character" w:styleId="NichtaufgelsteErwhnung">
     <w:name w:val="Unresolved Mention"/>
-    <w:basedOn w:val="DefaultParagraphFont"/>
+    <w:basedOn w:val="Absatz-Standardschriftart"/>
     <w:uiPriority w:val="99"/>
     <w:semiHidden/>
     <w:unhideWhenUsed/>
@@ -27104,9 +25057,9 @@
       <w:shd w:val="clear" w:color="auto" w:fill="E1DFDD"/>
     </w:rPr>
   </w:style>
-  <w:style w:type="character" w:styleId="FollowedHyperlink">
+  <w:style w:type="character" w:styleId="BesuchterLink">
     <w:name w:val="FollowedHyperlink"/>
-    <w:basedOn w:val="DefaultParagraphFont"/>
+    <w:basedOn w:val="Absatz-Standardschriftart"/>
     <w:uiPriority w:val="99"/>
     <w:semiHidden/>
     <w:unhideWhenUsed/>
@@ -27116,10 +25069,10 @@
       <w:u w:val="single"/>
     </w:rPr>
   </w:style>
-  <w:style w:type="character" w:customStyle="1" w:styleId="Heading1Char">
-    <w:name w:val="Heading 1 Char"/>
-    <w:basedOn w:val="DefaultParagraphFont"/>
-    <w:link w:val="Heading1"/>
+  <w:style w:type="character" w:customStyle="1" w:styleId="berschrift1Zchn">
+    <w:name w:val="Überschrift 1 Zchn"/>
+    <w:basedOn w:val="Absatz-Standardschriftart"/>
+    <w:link w:val="berschrift1"/>
     <w:uiPriority w:val="9"/>
     <w:rsid w:val="00265C4F"/>
     <w:rPr>

</xml_diff>